<commit_message>
Did Arquitetura, Estrutura e Casos de Utilização in Report
</commit_message>
<xml_diff>
--- a/Trabalho1/Relatório.docx
+++ b/Trabalho1/Relatório.docx
@@ -467,7 +467,13 @@
     <w:p>
       <w:r>
         <w:tab/>
-        <w:t xml:space="preserve">Este relatório tinha como </w:t>
+        <w:t xml:space="preserve">Este </w:t>
+      </w:r>
+      <w:r>
+        <w:t>projeto</w:t>
+      </w:r>
+      <w:r>
+        <w:t xml:space="preserve"> tinha como </w:t>
       </w:r>
       <w:r>
         <w:rPr>
@@ -506,7 +512,15 @@
     </w:p>
     <w:p>
       <w:pPr>
-        <w:ind w:left="708"/>
+        <w:ind w:firstLine="708"/>
+      </w:pPr>
+      <w:r>
+        <w:t>O relatório adjacente ao projeto tem como principal objetivo esclarecer a arquitetura, estrutura e a aplicação dos protocolos utilizados no projeto, assim como fazer a validação e a análise da eficiência do código desenvolvido.</w:t>
+      </w:r>
+    </w:p>
+    <w:p>
+      <w:pPr>
+        <w:ind w:firstLine="708"/>
       </w:pPr>
       <w:r>
         <w:t>Seguidamente, apresentam-se, neste relatório, informações sobre a implementação, casos de uso e resultados deste projeto. Deste modo, o relatório encontra-se estruturada da seguinte forma:</w:t>
@@ -647,24 +661,12 @@
     <w:p>
       <w:pPr>
         <w:spacing w:line="276" w:lineRule="auto"/>
-        <w:ind w:firstLine="720"/>
         <w:rPr>
           <w:rFonts w:ascii="Calibri" w:eastAsia="Times New Roman" w:hAnsi="Calibri" w:cs="Calibri"/>
           <w:color w:val="000000"/>
           <w:lang w:eastAsia="pt-PT"/>
         </w:rPr>
       </w:pPr>
-    </w:p>
-    <w:p>
-      <w:pPr>
-        <w:spacing w:line="276" w:lineRule="auto"/>
-        <w:rPr>
-          <w:rFonts w:ascii="Times New Roman" w:eastAsia="Times New Roman" w:hAnsi="Times New Roman" w:cs="Times New Roman"/>
-          <w:sz w:val="24"/>
-          <w:szCs w:val="24"/>
-          <w:lang w:eastAsia="pt-PT"/>
-        </w:rPr>
-      </w:pPr>
       <w:r>
         <w:rPr>
           <w:rFonts w:ascii="Calibri" w:eastAsia="Times New Roman" w:hAnsi="Calibri" w:cs="Calibri"/>
@@ -699,11 +701,1832 @@
       </w:r>
     </w:p>
     <w:p>
-      <w:r>
-        <w:tab/>
-      </w:r>
-      <w:bookmarkStart w:id="0" w:name="_GoBack"/>
-      <w:bookmarkEnd w:id="0"/>
+      <w:pPr>
+        <w:ind w:firstLine="708"/>
+      </w:pPr>
+      <w:r>
+        <w:t>A arquitetura deste projeto consiste abrange 3 blocos funcionais:</w:t>
+      </w:r>
+    </w:p>
+    <w:p>
+      <w:r>
+        <w:rPr>
+          <w:b/>
+          <w:bCs/>
+          <w:sz w:val="24"/>
+          <w:szCs w:val="24"/>
+          <w:u w:val="single"/>
+        </w:rPr>
+        <w:t>protocol</w:t>
+      </w:r>
+      <w:r>
+        <w:t xml:space="preserve"> (</w:t>
+      </w:r>
+      <w:proofErr w:type="spellStart"/>
+      <w:r>
+        <w:t>protocol.h</w:t>
+      </w:r>
+      <w:proofErr w:type="spellEnd"/>
+      <w:r>
+        <w:t xml:space="preserve"> e </w:t>
+      </w:r>
+      <w:proofErr w:type="spellStart"/>
+      <w:r>
+        <w:t>protocol.c</w:t>
+      </w:r>
+      <w:proofErr w:type="spellEnd"/>
+      <w:r>
+        <w:t>)</w:t>
+      </w:r>
+    </w:p>
+    <w:p>
+      <w:pPr>
+        <w:ind w:firstLine="708"/>
+      </w:pPr>
+      <w:r>
+        <w:t xml:space="preserve">Bloco responsável por fazer a criação e processamento de tramas e por fazer a transmissão em si. É também neste bloco que são efetuados os mecanismos de </w:t>
+      </w:r>
+      <w:proofErr w:type="spellStart"/>
+      <w:r>
+        <w:t>stuffing</w:t>
+      </w:r>
+      <w:proofErr w:type="spellEnd"/>
+      <w:r>
+        <w:t xml:space="preserve"> e </w:t>
+      </w:r>
+      <w:proofErr w:type="spellStart"/>
+      <w:r>
+        <w:t>destuffing</w:t>
+      </w:r>
+      <w:proofErr w:type="spellEnd"/>
+      <w:r>
+        <w:t>, assim como eventuais retransmissões e verificação da integridade das tramas.</w:t>
+      </w:r>
+    </w:p>
+    <w:p>
+      <w:pPr>
+        <w:ind w:firstLine="708"/>
+      </w:pPr>
+      <w:r>
+        <w:t>A API deste bloco é constituída pelas seguintes principais funções:</w:t>
+      </w:r>
+    </w:p>
+    <w:tbl>
+      <w:tblPr>
+        <w:tblStyle w:val="TabelacomGrelha"/>
+        <w:tblW w:w="9042" w:type="dxa"/>
+        <w:tblLook w:val="04A0" w:firstRow="1" w:lastRow="0" w:firstColumn="1" w:lastColumn="0" w:noHBand="0" w:noVBand="1"/>
+      </w:tblPr>
+      <w:tblGrid>
+        <w:gridCol w:w="4521"/>
+        <w:gridCol w:w="4521"/>
+      </w:tblGrid>
+      <w:tr>
+        <w:trPr>
+          <w:trHeight w:val="490"/>
+        </w:trPr>
+        <w:tc>
+          <w:tcPr>
+            <w:tcW w:w="4521" w:type="dxa"/>
+          </w:tcPr>
+          <w:p>
+            <w:pPr>
+              <w:jc w:val="center"/>
+              <w:rPr>
+                <w:lang w:val="en-GB"/>
+              </w:rPr>
+            </w:pPr>
+            <w:r>
+              <w:rPr>
+                <w:lang w:val="en-GB"/>
+              </w:rPr>
+              <w:t xml:space="preserve">int </w:t>
+            </w:r>
+            <w:proofErr w:type="spellStart"/>
+            <w:r>
+              <w:rPr>
+                <w:lang w:val="en-GB"/>
+              </w:rPr>
+              <w:t>open_</w:t>
+            </w:r>
+            <w:proofErr w:type="gramStart"/>
+            <w:r>
+              <w:rPr>
+                <w:lang w:val="en-GB"/>
+              </w:rPr>
+              <w:t>port</w:t>
+            </w:r>
+            <w:proofErr w:type="spellEnd"/>
+            <w:r>
+              <w:rPr>
+                <w:lang w:val="en-GB"/>
+              </w:rPr>
+              <w:t>(</w:t>
+            </w:r>
+            <w:proofErr w:type="gramEnd"/>
+            <w:r>
+              <w:rPr>
+                <w:lang w:val="en-GB"/>
+              </w:rPr>
+              <w:t xml:space="preserve">char* porta, struct </w:t>
+            </w:r>
+            <w:proofErr w:type="spellStart"/>
+            <w:r>
+              <w:rPr>
+                <w:lang w:val="en-GB"/>
+              </w:rPr>
+              <w:t>termios</w:t>
+            </w:r>
+            <w:proofErr w:type="spellEnd"/>
+            <w:r>
+              <w:rPr>
+                <w:lang w:val="en-GB"/>
+              </w:rPr>
+              <w:t xml:space="preserve"> *</w:t>
+            </w:r>
+            <w:proofErr w:type="spellStart"/>
+            <w:r>
+              <w:rPr>
+                <w:lang w:val="en-GB"/>
+              </w:rPr>
+              <w:t>oldtio</w:t>
+            </w:r>
+            <w:proofErr w:type="spellEnd"/>
+            <w:r>
+              <w:rPr>
+                <w:lang w:val="en-GB"/>
+              </w:rPr>
+              <w:t>)</w:t>
+            </w:r>
+          </w:p>
+        </w:tc>
+        <w:tc>
+          <w:tcPr>
+            <w:tcW w:w="4521" w:type="dxa"/>
+          </w:tcPr>
+          <w:p>
+            <w:pPr>
+              <w:jc w:val="center"/>
+              <w:rPr>
+                <w:lang w:val="en-GB"/>
+              </w:rPr>
+            </w:pPr>
+            <w:r>
+              <w:rPr>
+                <w:lang w:val="en-GB"/>
+              </w:rPr>
+              <w:t xml:space="preserve">void </w:t>
+            </w:r>
+            <w:proofErr w:type="spellStart"/>
+            <w:r>
+              <w:rPr>
+                <w:lang w:val="en-GB"/>
+              </w:rPr>
+              <w:t>close_</w:t>
+            </w:r>
+            <w:proofErr w:type="gramStart"/>
+            <w:r>
+              <w:rPr>
+                <w:lang w:val="en-GB"/>
+              </w:rPr>
+              <w:t>port</w:t>
+            </w:r>
+            <w:proofErr w:type="spellEnd"/>
+            <w:r>
+              <w:rPr>
+                <w:lang w:val="en-GB"/>
+              </w:rPr>
+              <w:t>(</w:t>
+            </w:r>
+            <w:proofErr w:type="gramEnd"/>
+            <w:r>
+              <w:rPr>
+                <w:lang w:val="en-GB"/>
+              </w:rPr>
+              <w:t xml:space="preserve">int </w:t>
+            </w:r>
+            <w:proofErr w:type="spellStart"/>
+            <w:r>
+              <w:rPr>
+                <w:lang w:val="en-GB"/>
+              </w:rPr>
+              <w:t>fd</w:t>
+            </w:r>
+            <w:proofErr w:type="spellEnd"/>
+            <w:r>
+              <w:rPr>
+                <w:lang w:val="en-GB"/>
+              </w:rPr>
+              <w:t xml:space="preserve">, struct </w:t>
+            </w:r>
+            <w:proofErr w:type="spellStart"/>
+            <w:r>
+              <w:rPr>
+                <w:lang w:val="en-GB"/>
+              </w:rPr>
+              <w:t>termios</w:t>
+            </w:r>
+            <w:proofErr w:type="spellEnd"/>
+            <w:r>
+              <w:rPr>
+                <w:lang w:val="en-GB"/>
+              </w:rPr>
+              <w:t xml:space="preserve"> *</w:t>
+            </w:r>
+            <w:proofErr w:type="spellStart"/>
+            <w:r>
+              <w:rPr>
+                <w:lang w:val="en-GB"/>
+              </w:rPr>
+              <w:t>oldtio</w:t>
+            </w:r>
+            <w:proofErr w:type="spellEnd"/>
+            <w:r>
+              <w:rPr>
+                <w:lang w:val="en-GB"/>
+              </w:rPr>
+              <w:t>)</w:t>
+            </w:r>
+          </w:p>
+        </w:tc>
+      </w:tr>
+      <w:tr>
+        <w:trPr>
+          <w:trHeight w:val="245"/>
+        </w:trPr>
+        <w:tc>
+          <w:tcPr>
+            <w:tcW w:w="4521" w:type="dxa"/>
+          </w:tcPr>
+          <w:p>
+            <w:pPr>
+              <w:jc w:val="center"/>
+              <w:rPr>
+                <w:lang w:val="en-GB"/>
+              </w:rPr>
+            </w:pPr>
+            <w:r>
+              <w:rPr>
+                <w:lang w:val="en-GB"/>
+              </w:rPr>
+              <w:t xml:space="preserve">void </w:t>
+            </w:r>
+            <w:proofErr w:type="spellStart"/>
+            <w:r>
+              <w:rPr>
+                <w:lang w:val="en-GB"/>
+              </w:rPr>
+              <w:t>send_</w:t>
+            </w:r>
+            <w:proofErr w:type="gramStart"/>
+            <w:r>
+              <w:rPr>
+                <w:lang w:val="en-GB"/>
+              </w:rPr>
+              <w:t>set</w:t>
+            </w:r>
+            <w:proofErr w:type="spellEnd"/>
+            <w:r>
+              <w:rPr>
+                <w:lang w:val="en-GB"/>
+              </w:rPr>
+              <w:t>(</w:t>
+            </w:r>
+            <w:proofErr w:type="gramEnd"/>
+            <w:r>
+              <w:rPr>
+                <w:lang w:val="en-GB"/>
+              </w:rPr>
+              <w:t xml:space="preserve">int </w:t>
+            </w:r>
+            <w:proofErr w:type="spellStart"/>
+            <w:r>
+              <w:rPr>
+                <w:lang w:val="en-GB"/>
+              </w:rPr>
+              <w:t>fd</w:t>
+            </w:r>
+            <w:proofErr w:type="spellEnd"/>
+            <w:r>
+              <w:rPr>
+                <w:lang w:val="en-GB"/>
+              </w:rPr>
+              <w:t>);</w:t>
+            </w:r>
+          </w:p>
+        </w:tc>
+        <w:tc>
+          <w:tcPr>
+            <w:tcW w:w="4521" w:type="dxa"/>
+          </w:tcPr>
+          <w:p>
+            <w:pPr>
+              <w:jc w:val="center"/>
+              <w:rPr>
+                <w:lang w:val="en-GB"/>
+              </w:rPr>
+            </w:pPr>
+            <w:r>
+              <w:rPr>
+                <w:lang w:val="en-GB"/>
+              </w:rPr>
+              <w:t xml:space="preserve">void </w:t>
+            </w:r>
+            <w:proofErr w:type="spellStart"/>
+            <w:r>
+              <w:rPr>
+                <w:lang w:val="en-GB"/>
+              </w:rPr>
+              <w:t>send_ua_</w:t>
+            </w:r>
+            <w:proofErr w:type="gramStart"/>
+            <w:r>
+              <w:rPr>
+                <w:lang w:val="en-GB"/>
+              </w:rPr>
+              <w:t>rcv</w:t>
+            </w:r>
+            <w:proofErr w:type="spellEnd"/>
+            <w:r>
+              <w:rPr>
+                <w:lang w:val="en-GB"/>
+              </w:rPr>
+              <w:t>(</w:t>
+            </w:r>
+            <w:proofErr w:type="gramEnd"/>
+            <w:r>
+              <w:rPr>
+                <w:lang w:val="en-GB"/>
+              </w:rPr>
+              <w:t xml:space="preserve">int </w:t>
+            </w:r>
+            <w:proofErr w:type="spellStart"/>
+            <w:r>
+              <w:rPr>
+                <w:lang w:val="en-GB"/>
+              </w:rPr>
+              <w:t>fd</w:t>
+            </w:r>
+            <w:proofErr w:type="spellEnd"/>
+            <w:r>
+              <w:rPr>
+                <w:lang w:val="en-GB"/>
+              </w:rPr>
+              <w:t>);</w:t>
+            </w:r>
+          </w:p>
+        </w:tc>
+      </w:tr>
+      <w:tr>
+        <w:trPr>
+          <w:trHeight w:val="236"/>
+        </w:trPr>
+        <w:tc>
+          <w:tcPr>
+            <w:tcW w:w="4521" w:type="dxa"/>
+          </w:tcPr>
+          <w:p>
+            <w:pPr>
+              <w:jc w:val="center"/>
+              <w:rPr>
+                <w:lang w:val="en-GB"/>
+              </w:rPr>
+            </w:pPr>
+            <w:r>
+              <w:rPr>
+                <w:lang w:val="en-GB"/>
+              </w:rPr>
+              <w:t xml:space="preserve">void </w:t>
+            </w:r>
+            <w:proofErr w:type="spellStart"/>
+            <w:r>
+              <w:rPr>
+                <w:lang w:val="en-GB"/>
+              </w:rPr>
+              <w:t>send_ua_</w:t>
+            </w:r>
+            <w:proofErr w:type="gramStart"/>
+            <w:r>
+              <w:rPr>
+                <w:lang w:val="en-GB"/>
+              </w:rPr>
+              <w:t>snd</w:t>
+            </w:r>
+            <w:proofErr w:type="spellEnd"/>
+            <w:r>
+              <w:rPr>
+                <w:lang w:val="en-GB"/>
+              </w:rPr>
+              <w:t>(</w:t>
+            </w:r>
+            <w:proofErr w:type="gramEnd"/>
+            <w:r>
+              <w:rPr>
+                <w:lang w:val="en-GB"/>
+              </w:rPr>
+              <w:t xml:space="preserve">int </w:t>
+            </w:r>
+            <w:proofErr w:type="spellStart"/>
+            <w:r>
+              <w:rPr>
+                <w:lang w:val="en-GB"/>
+              </w:rPr>
+              <w:t>fd</w:t>
+            </w:r>
+            <w:proofErr w:type="spellEnd"/>
+            <w:r>
+              <w:rPr>
+                <w:lang w:val="en-GB"/>
+              </w:rPr>
+              <w:t>);</w:t>
+            </w:r>
+          </w:p>
+        </w:tc>
+        <w:tc>
+          <w:tcPr>
+            <w:tcW w:w="4521" w:type="dxa"/>
+          </w:tcPr>
+          <w:p>
+            <w:pPr>
+              <w:jc w:val="center"/>
+              <w:rPr>
+                <w:lang w:val="en-GB"/>
+              </w:rPr>
+            </w:pPr>
+            <w:r>
+              <w:rPr>
+                <w:lang w:val="en-GB"/>
+              </w:rPr>
+              <w:t xml:space="preserve">void </w:t>
+            </w:r>
+            <w:proofErr w:type="spellStart"/>
+            <w:r>
+              <w:rPr>
+                <w:lang w:val="en-GB"/>
+              </w:rPr>
+              <w:t>send_disc_</w:t>
+            </w:r>
+            <w:proofErr w:type="gramStart"/>
+            <w:r>
+              <w:rPr>
+                <w:lang w:val="en-GB"/>
+              </w:rPr>
+              <w:t>rcv</w:t>
+            </w:r>
+            <w:proofErr w:type="spellEnd"/>
+            <w:r>
+              <w:rPr>
+                <w:lang w:val="en-GB"/>
+              </w:rPr>
+              <w:t>(</w:t>
+            </w:r>
+            <w:proofErr w:type="gramEnd"/>
+            <w:r>
+              <w:rPr>
+                <w:lang w:val="en-GB"/>
+              </w:rPr>
+              <w:t xml:space="preserve">int </w:t>
+            </w:r>
+            <w:proofErr w:type="spellStart"/>
+            <w:r>
+              <w:rPr>
+                <w:lang w:val="en-GB"/>
+              </w:rPr>
+              <w:t>fd</w:t>
+            </w:r>
+            <w:proofErr w:type="spellEnd"/>
+            <w:r>
+              <w:rPr>
+                <w:lang w:val="en-GB"/>
+              </w:rPr>
+              <w:t>);</w:t>
+            </w:r>
+          </w:p>
+        </w:tc>
+      </w:tr>
+      <w:tr>
+        <w:trPr>
+          <w:trHeight w:val="236"/>
+        </w:trPr>
+        <w:tc>
+          <w:tcPr>
+            <w:tcW w:w="4521" w:type="dxa"/>
+          </w:tcPr>
+          <w:p>
+            <w:pPr>
+              <w:jc w:val="center"/>
+              <w:rPr>
+                <w:lang w:val="en-GB"/>
+              </w:rPr>
+            </w:pPr>
+            <w:r>
+              <w:rPr>
+                <w:lang w:val="en-GB"/>
+              </w:rPr>
+              <w:t xml:space="preserve">void </w:t>
+            </w:r>
+            <w:proofErr w:type="spellStart"/>
+            <w:r>
+              <w:rPr>
+                <w:lang w:val="en-GB"/>
+              </w:rPr>
+              <w:t>send_disc_</w:t>
+            </w:r>
+            <w:proofErr w:type="gramStart"/>
+            <w:r>
+              <w:rPr>
+                <w:lang w:val="en-GB"/>
+              </w:rPr>
+              <w:t>snd</w:t>
+            </w:r>
+            <w:proofErr w:type="spellEnd"/>
+            <w:r>
+              <w:rPr>
+                <w:lang w:val="en-GB"/>
+              </w:rPr>
+              <w:t>(</w:t>
+            </w:r>
+            <w:proofErr w:type="gramEnd"/>
+            <w:r>
+              <w:rPr>
+                <w:lang w:val="en-GB"/>
+              </w:rPr>
+              <w:t xml:space="preserve">int </w:t>
+            </w:r>
+            <w:proofErr w:type="spellStart"/>
+            <w:r>
+              <w:rPr>
+                <w:lang w:val="en-GB"/>
+              </w:rPr>
+              <w:t>fd</w:t>
+            </w:r>
+            <w:proofErr w:type="spellEnd"/>
+            <w:r>
+              <w:rPr>
+                <w:lang w:val="en-GB"/>
+              </w:rPr>
+              <w:t>);</w:t>
+            </w:r>
+          </w:p>
+        </w:tc>
+        <w:tc>
+          <w:tcPr>
+            <w:tcW w:w="4521" w:type="dxa"/>
+          </w:tcPr>
+          <w:p>
+            <w:pPr>
+              <w:jc w:val="center"/>
+              <w:rPr>
+                <w:lang w:val="en-GB"/>
+              </w:rPr>
+            </w:pPr>
+            <w:r>
+              <w:rPr>
+                <w:lang w:val="en-GB"/>
+              </w:rPr>
+              <w:t xml:space="preserve">void </w:t>
+            </w:r>
+            <w:proofErr w:type="spellStart"/>
+            <w:r>
+              <w:rPr>
+                <w:lang w:val="en-GB"/>
+              </w:rPr>
+              <w:t>send_</w:t>
+            </w:r>
+            <w:proofErr w:type="gramStart"/>
+            <w:r>
+              <w:rPr>
+                <w:lang w:val="en-GB"/>
+              </w:rPr>
+              <w:t>resp</w:t>
+            </w:r>
+            <w:proofErr w:type="spellEnd"/>
+            <w:r>
+              <w:rPr>
+                <w:lang w:val="en-GB"/>
+              </w:rPr>
+              <w:t>(</w:t>
+            </w:r>
+            <w:proofErr w:type="gramEnd"/>
+            <w:r>
+              <w:rPr>
+                <w:lang w:val="en-GB"/>
+              </w:rPr>
+              <w:t xml:space="preserve">int </w:t>
+            </w:r>
+            <w:proofErr w:type="spellStart"/>
+            <w:r>
+              <w:rPr>
+                <w:lang w:val="en-GB"/>
+              </w:rPr>
+              <w:t>fd</w:t>
+            </w:r>
+            <w:proofErr w:type="spellEnd"/>
+            <w:r>
+              <w:rPr>
+                <w:lang w:val="en-GB"/>
+              </w:rPr>
+              <w:t>, char c, char a);</w:t>
+            </w:r>
+          </w:p>
+        </w:tc>
+      </w:tr>
+      <w:tr>
+        <w:trPr>
+          <w:trHeight w:val="236"/>
+        </w:trPr>
+        <w:tc>
+          <w:tcPr>
+            <w:tcW w:w="9042" w:type="dxa"/>
+            <w:gridSpan w:val="2"/>
+          </w:tcPr>
+          <w:p>
+            <w:pPr>
+              <w:jc w:val="center"/>
+              <w:rPr>
+                <w:lang w:val="en-GB"/>
+              </w:rPr>
+            </w:pPr>
+            <w:r>
+              <w:rPr>
+                <w:lang w:val="en-GB"/>
+              </w:rPr>
+              <w:t xml:space="preserve">int </w:t>
+            </w:r>
+            <w:proofErr w:type="spellStart"/>
+            <w:r>
+              <w:rPr>
+                <w:lang w:val="en-GB"/>
+              </w:rPr>
+              <w:t>send_</w:t>
+            </w:r>
+            <w:proofErr w:type="gramStart"/>
+            <w:r>
+              <w:rPr>
+                <w:lang w:val="en-GB"/>
+              </w:rPr>
+              <w:t>msg</w:t>
+            </w:r>
+            <w:proofErr w:type="spellEnd"/>
+            <w:r>
+              <w:rPr>
+                <w:lang w:val="en-GB"/>
+              </w:rPr>
+              <w:t>(</w:t>
+            </w:r>
+            <w:proofErr w:type="gramEnd"/>
+            <w:r>
+              <w:rPr>
+                <w:lang w:val="en-GB"/>
+              </w:rPr>
+              <w:t xml:space="preserve">int </w:t>
+            </w:r>
+            <w:proofErr w:type="spellStart"/>
+            <w:r>
+              <w:rPr>
+                <w:lang w:val="en-GB"/>
+              </w:rPr>
+              <w:t>fd,unsigned</w:t>
+            </w:r>
+            <w:proofErr w:type="spellEnd"/>
+            <w:r>
+              <w:rPr>
+                <w:lang w:val="en-GB"/>
+              </w:rPr>
+              <w:t xml:space="preserve"> char* </w:t>
+            </w:r>
+            <w:proofErr w:type="spellStart"/>
+            <w:r>
+              <w:rPr>
+                <w:lang w:val="en-GB"/>
+              </w:rPr>
+              <w:t>msg</w:t>
+            </w:r>
+            <w:proofErr w:type="spellEnd"/>
+            <w:r>
+              <w:rPr>
+                <w:lang w:val="en-GB"/>
+              </w:rPr>
+              <w:t>, int length);</w:t>
+            </w:r>
+          </w:p>
+        </w:tc>
+      </w:tr>
+      <w:tr>
+        <w:trPr>
+          <w:trHeight w:val="236"/>
+        </w:trPr>
+        <w:tc>
+          <w:tcPr>
+            <w:tcW w:w="9042" w:type="dxa"/>
+            <w:gridSpan w:val="2"/>
+          </w:tcPr>
+          <w:p>
+            <w:pPr>
+              <w:jc w:val="center"/>
+              <w:rPr>
+                <w:lang w:val="en-GB"/>
+              </w:rPr>
+            </w:pPr>
+            <w:r>
+              <w:rPr>
+                <w:lang w:val="en-GB"/>
+              </w:rPr>
+              <w:t xml:space="preserve">int </w:t>
+            </w:r>
+            <w:proofErr w:type="spellStart"/>
+            <w:r>
+              <w:rPr>
+                <w:lang w:val="en-GB"/>
+              </w:rPr>
+              <w:t>receive_</w:t>
+            </w:r>
+            <w:proofErr w:type="gramStart"/>
+            <w:r>
+              <w:rPr>
+                <w:lang w:val="en-GB"/>
+              </w:rPr>
+              <w:t>msg</w:t>
+            </w:r>
+            <w:proofErr w:type="spellEnd"/>
+            <w:r>
+              <w:rPr>
+                <w:lang w:val="en-GB"/>
+              </w:rPr>
+              <w:t>(</w:t>
+            </w:r>
+            <w:proofErr w:type="gramEnd"/>
+            <w:r>
+              <w:rPr>
+                <w:lang w:val="en-GB"/>
+              </w:rPr>
+              <w:t xml:space="preserve">int </w:t>
+            </w:r>
+            <w:proofErr w:type="spellStart"/>
+            <w:r>
+              <w:rPr>
+                <w:lang w:val="en-GB"/>
+              </w:rPr>
+              <w:t>fd</w:t>
+            </w:r>
+            <w:proofErr w:type="spellEnd"/>
+            <w:r>
+              <w:rPr>
+                <w:lang w:val="en-GB"/>
+              </w:rPr>
+              <w:t xml:space="preserve">, unsigned char c, unsigned char a, bool data, unsigned char </w:t>
+            </w:r>
+            <w:proofErr w:type="spellStart"/>
+            <w:r>
+              <w:rPr>
+                <w:lang w:val="en-GB"/>
+              </w:rPr>
+              <w:t>data_buf</w:t>
+            </w:r>
+            <w:proofErr w:type="spellEnd"/>
+            <w:r>
+              <w:rPr>
+                <w:lang w:val="en-GB"/>
+              </w:rPr>
+              <w:t xml:space="preserve">[], bool </w:t>
+            </w:r>
+            <w:proofErr w:type="spellStart"/>
+            <w:r>
+              <w:rPr>
+                <w:lang w:val="en-GB"/>
+              </w:rPr>
+              <w:t>data_resp</w:t>
+            </w:r>
+            <w:proofErr w:type="spellEnd"/>
+            <w:r>
+              <w:rPr>
+                <w:lang w:val="en-GB"/>
+              </w:rPr>
+              <w:t>);</w:t>
+            </w:r>
+          </w:p>
+        </w:tc>
+      </w:tr>
+      <w:tr>
+        <w:trPr>
+          <w:trHeight w:val="236"/>
+        </w:trPr>
+        <w:tc>
+          <w:tcPr>
+            <w:tcW w:w="4521" w:type="dxa"/>
+          </w:tcPr>
+          <w:p>
+            <w:pPr>
+              <w:jc w:val="center"/>
+              <w:rPr>
+                <w:lang w:val="en-GB"/>
+              </w:rPr>
+            </w:pPr>
+            <w:r>
+              <w:rPr>
+                <w:lang w:val="en-GB"/>
+              </w:rPr>
+              <w:t xml:space="preserve">void </w:t>
+            </w:r>
+            <w:proofErr w:type="spellStart"/>
+            <w:r>
+              <w:rPr>
+                <w:lang w:val="en-GB"/>
+              </w:rPr>
+              <w:t>receive_</w:t>
+            </w:r>
+            <w:proofErr w:type="gramStart"/>
+            <w:r>
+              <w:rPr>
+                <w:lang w:val="en-GB"/>
+              </w:rPr>
+              <w:t>set</w:t>
+            </w:r>
+            <w:proofErr w:type="spellEnd"/>
+            <w:r>
+              <w:rPr>
+                <w:lang w:val="en-GB"/>
+              </w:rPr>
+              <w:t>(</w:t>
+            </w:r>
+            <w:proofErr w:type="gramEnd"/>
+            <w:r>
+              <w:rPr>
+                <w:lang w:val="en-GB"/>
+              </w:rPr>
+              <w:t xml:space="preserve">int </w:t>
+            </w:r>
+            <w:proofErr w:type="spellStart"/>
+            <w:r>
+              <w:rPr>
+                <w:lang w:val="en-GB"/>
+              </w:rPr>
+              <w:t>fd</w:t>
+            </w:r>
+            <w:proofErr w:type="spellEnd"/>
+            <w:r>
+              <w:rPr>
+                <w:lang w:val="en-GB"/>
+              </w:rPr>
+              <w:t>);</w:t>
+            </w:r>
+          </w:p>
+        </w:tc>
+        <w:tc>
+          <w:tcPr>
+            <w:tcW w:w="4521" w:type="dxa"/>
+          </w:tcPr>
+          <w:p>
+            <w:pPr>
+              <w:jc w:val="center"/>
+              <w:rPr>
+                <w:lang w:val="en-GB"/>
+              </w:rPr>
+            </w:pPr>
+            <w:r>
+              <w:rPr>
+                <w:lang w:val="en-GB"/>
+              </w:rPr>
+              <w:t xml:space="preserve">void </w:t>
+            </w:r>
+            <w:proofErr w:type="spellStart"/>
+            <w:r>
+              <w:rPr>
+                <w:lang w:val="en-GB"/>
+              </w:rPr>
+              <w:t>receive_disc_</w:t>
+            </w:r>
+            <w:proofErr w:type="gramStart"/>
+            <w:r>
+              <w:rPr>
+                <w:lang w:val="en-GB"/>
+              </w:rPr>
+              <w:t>rcv</w:t>
+            </w:r>
+            <w:proofErr w:type="spellEnd"/>
+            <w:r>
+              <w:rPr>
+                <w:lang w:val="en-GB"/>
+              </w:rPr>
+              <w:t>(</w:t>
+            </w:r>
+            <w:proofErr w:type="gramEnd"/>
+            <w:r>
+              <w:rPr>
+                <w:lang w:val="en-GB"/>
+              </w:rPr>
+              <w:t xml:space="preserve">int </w:t>
+            </w:r>
+            <w:proofErr w:type="spellStart"/>
+            <w:r>
+              <w:rPr>
+                <w:lang w:val="en-GB"/>
+              </w:rPr>
+              <w:t>fd</w:t>
+            </w:r>
+            <w:proofErr w:type="spellEnd"/>
+            <w:r>
+              <w:rPr>
+                <w:lang w:val="en-GB"/>
+              </w:rPr>
+              <w:t>);</w:t>
+            </w:r>
+          </w:p>
+        </w:tc>
+      </w:tr>
+      <w:tr>
+        <w:trPr>
+          <w:trHeight w:val="236"/>
+        </w:trPr>
+        <w:tc>
+          <w:tcPr>
+            <w:tcW w:w="4521" w:type="dxa"/>
+          </w:tcPr>
+          <w:p>
+            <w:pPr>
+              <w:jc w:val="center"/>
+              <w:rPr>
+                <w:lang w:val="en-GB"/>
+              </w:rPr>
+            </w:pPr>
+            <w:r>
+              <w:rPr>
+                <w:lang w:val="en-GB"/>
+              </w:rPr>
+              <w:t xml:space="preserve">void </w:t>
+            </w:r>
+            <w:proofErr w:type="spellStart"/>
+            <w:r>
+              <w:rPr>
+                <w:lang w:val="en-GB"/>
+              </w:rPr>
+              <w:t>receive_disc_</w:t>
+            </w:r>
+            <w:proofErr w:type="gramStart"/>
+            <w:r>
+              <w:rPr>
+                <w:lang w:val="en-GB"/>
+              </w:rPr>
+              <w:t>snd</w:t>
+            </w:r>
+            <w:proofErr w:type="spellEnd"/>
+            <w:r>
+              <w:rPr>
+                <w:lang w:val="en-GB"/>
+              </w:rPr>
+              <w:t>(</w:t>
+            </w:r>
+            <w:proofErr w:type="gramEnd"/>
+            <w:r>
+              <w:rPr>
+                <w:lang w:val="en-GB"/>
+              </w:rPr>
+              <w:t xml:space="preserve">int </w:t>
+            </w:r>
+            <w:proofErr w:type="spellStart"/>
+            <w:r>
+              <w:rPr>
+                <w:lang w:val="en-GB"/>
+              </w:rPr>
+              <w:t>fd</w:t>
+            </w:r>
+            <w:proofErr w:type="spellEnd"/>
+            <w:r>
+              <w:rPr>
+                <w:lang w:val="en-GB"/>
+              </w:rPr>
+              <w:t>);</w:t>
+            </w:r>
+          </w:p>
+        </w:tc>
+        <w:tc>
+          <w:tcPr>
+            <w:tcW w:w="4521" w:type="dxa"/>
+          </w:tcPr>
+          <w:p>
+            <w:pPr>
+              <w:jc w:val="center"/>
+              <w:rPr>
+                <w:lang w:val="en-GB"/>
+              </w:rPr>
+            </w:pPr>
+            <w:r>
+              <w:rPr>
+                <w:lang w:val="en-GB"/>
+              </w:rPr>
+              <w:t xml:space="preserve">void </w:t>
+            </w:r>
+            <w:proofErr w:type="spellStart"/>
+            <w:r>
+              <w:rPr>
+                <w:lang w:val="en-GB"/>
+              </w:rPr>
+              <w:t>receive_ua_</w:t>
+            </w:r>
+            <w:proofErr w:type="gramStart"/>
+            <w:r>
+              <w:rPr>
+                <w:lang w:val="en-GB"/>
+              </w:rPr>
+              <w:t>rcv</w:t>
+            </w:r>
+            <w:proofErr w:type="spellEnd"/>
+            <w:r>
+              <w:rPr>
+                <w:lang w:val="en-GB"/>
+              </w:rPr>
+              <w:t>(</w:t>
+            </w:r>
+            <w:proofErr w:type="gramEnd"/>
+            <w:r>
+              <w:rPr>
+                <w:lang w:val="en-GB"/>
+              </w:rPr>
+              <w:t xml:space="preserve">int </w:t>
+            </w:r>
+            <w:proofErr w:type="spellStart"/>
+            <w:r>
+              <w:rPr>
+                <w:lang w:val="en-GB"/>
+              </w:rPr>
+              <w:t>fd</w:t>
+            </w:r>
+            <w:proofErr w:type="spellEnd"/>
+            <w:r>
+              <w:rPr>
+                <w:lang w:val="en-GB"/>
+              </w:rPr>
+              <w:t>);</w:t>
+            </w:r>
+          </w:p>
+        </w:tc>
+      </w:tr>
+      <w:tr>
+        <w:trPr>
+          <w:trHeight w:val="236"/>
+        </w:trPr>
+        <w:tc>
+          <w:tcPr>
+            <w:tcW w:w="4521" w:type="dxa"/>
+          </w:tcPr>
+          <w:p>
+            <w:pPr>
+              <w:jc w:val="center"/>
+              <w:rPr>
+                <w:lang w:val="en-GB"/>
+              </w:rPr>
+            </w:pPr>
+            <w:r>
+              <w:rPr>
+                <w:lang w:val="en-GB"/>
+              </w:rPr>
+              <w:t xml:space="preserve">void </w:t>
+            </w:r>
+            <w:proofErr w:type="spellStart"/>
+            <w:r>
+              <w:rPr>
+                <w:lang w:val="en-GB"/>
+              </w:rPr>
+              <w:t>receive_ua_</w:t>
+            </w:r>
+            <w:proofErr w:type="gramStart"/>
+            <w:r>
+              <w:rPr>
+                <w:lang w:val="en-GB"/>
+              </w:rPr>
+              <w:t>snd</w:t>
+            </w:r>
+            <w:proofErr w:type="spellEnd"/>
+            <w:r>
+              <w:rPr>
+                <w:lang w:val="en-GB"/>
+              </w:rPr>
+              <w:t>(</w:t>
+            </w:r>
+            <w:proofErr w:type="gramEnd"/>
+            <w:r>
+              <w:rPr>
+                <w:lang w:val="en-GB"/>
+              </w:rPr>
+              <w:t xml:space="preserve">int </w:t>
+            </w:r>
+            <w:proofErr w:type="spellStart"/>
+            <w:r>
+              <w:rPr>
+                <w:lang w:val="en-GB"/>
+              </w:rPr>
+              <w:t>fd</w:t>
+            </w:r>
+            <w:proofErr w:type="spellEnd"/>
+            <w:r>
+              <w:rPr>
+                <w:lang w:val="en-GB"/>
+              </w:rPr>
+              <w:t>);</w:t>
+            </w:r>
+          </w:p>
+        </w:tc>
+        <w:tc>
+          <w:tcPr>
+            <w:tcW w:w="4521" w:type="dxa"/>
+          </w:tcPr>
+          <w:p>
+            <w:pPr>
+              <w:jc w:val="center"/>
+              <w:rPr>
+                <w:lang w:val="en-GB"/>
+              </w:rPr>
+            </w:pPr>
+            <w:r>
+              <w:rPr>
+                <w:lang w:val="en-GB"/>
+              </w:rPr>
+              <w:t xml:space="preserve">bool </w:t>
+            </w:r>
+            <w:proofErr w:type="spellStart"/>
+            <w:r>
+              <w:rPr>
+                <w:lang w:val="en-GB"/>
+              </w:rPr>
+              <w:t>receive_data_</w:t>
+            </w:r>
+            <w:proofErr w:type="gramStart"/>
+            <w:r>
+              <w:rPr>
+                <w:lang w:val="en-GB"/>
+              </w:rPr>
+              <w:t>rsp</w:t>
+            </w:r>
+            <w:proofErr w:type="spellEnd"/>
+            <w:r>
+              <w:rPr>
+                <w:lang w:val="en-GB"/>
+              </w:rPr>
+              <w:t>(</w:t>
+            </w:r>
+            <w:proofErr w:type="gramEnd"/>
+            <w:r>
+              <w:rPr>
+                <w:lang w:val="en-GB"/>
+              </w:rPr>
+              <w:t xml:space="preserve">int </w:t>
+            </w:r>
+            <w:proofErr w:type="spellStart"/>
+            <w:r>
+              <w:rPr>
+                <w:lang w:val="en-GB"/>
+              </w:rPr>
+              <w:t>fd</w:t>
+            </w:r>
+            <w:proofErr w:type="spellEnd"/>
+            <w:r>
+              <w:rPr>
+                <w:lang w:val="en-GB"/>
+              </w:rPr>
+              <w:t>);</w:t>
+            </w:r>
+          </w:p>
+        </w:tc>
+      </w:tr>
+      <w:tr>
+        <w:trPr>
+          <w:trHeight w:val="236"/>
+        </w:trPr>
+        <w:tc>
+          <w:tcPr>
+            <w:tcW w:w="9042" w:type="dxa"/>
+            <w:gridSpan w:val="2"/>
+          </w:tcPr>
+          <w:p>
+            <w:pPr>
+              <w:jc w:val="center"/>
+              <w:rPr>
+                <w:lang w:val="en-GB"/>
+              </w:rPr>
+            </w:pPr>
+            <w:r>
+              <w:rPr>
+                <w:lang w:val="en-GB"/>
+              </w:rPr>
+              <w:t xml:space="preserve">int </w:t>
+            </w:r>
+            <w:proofErr w:type="spellStart"/>
+            <w:r>
+              <w:rPr>
+                <w:lang w:val="en-GB"/>
+              </w:rPr>
+              <w:t>receive_</w:t>
+            </w:r>
+            <w:proofErr w:type="gramStart"/>
+            <w:r>
+              <w:rPr>
+                <w:lang w:val="en-GB"/>
+              </w:rPr>
+              <w:t>data</w:t>
+            </w:r>
+            <w:proofErr w:type="spellEnd"/>
+            <w:r>
+              <w:rPr>
+                <w:lang w:val="en-GB"/>
+              </w:rPr>
+              <w:t>(</w:t>
+            </w:r>
+            <w:proofErr w:type="gramEnd"/>
+            <w:r>
+              <w:rPr>
+                <w:lang w:val="en-GB"/>
+              </w:rPr>
+              <w:t xml:space="preserve">int </w:t>
+            </w:r>
+            <w:proofErr w:type="spellStart"/>
+            <w:r>
+              <w:rPr>
+                <w:lang w:val="en-GB"/>
+              </w:rPr>
+              <w:t>fd</w:t>
+            </w:r>
+            <w:proofErr w:type="spellEnd"/>
+            <w:r>
+              <w:rPr>
+                <w:lang w:val="en-GB"/>
+              </w:rPr>
+              <w:t xml:space="preserve">, unsigned char </w:t>
+            </w:r>
+            <w:proofErr w:type="spellStart"/>
+            <w:r>
+              <w:rPr>
+                <w:lang w:val="en-GB"/>
+              </w:rPr>
+              <w:t>data_buf</w:t>
+            </w:r>
+            <w:proofErr w:type="spellEnd"/>
+            <w:r>
+              <w:rPr>
+                <w:lang w:val="en-GB"/>
+              </w:rPr>
+              <w:t>[]);</w:t>
+            </w:r>
+          </w:p>
+        </w:tc>
+      </w:tr>
+    </w:tbl>
+    <w:p>
+      <w:pPr>
+        <w:ind w:firstLine="708"/>
+        <w:rPr>
+          <w:lang w:val="en-GB"/>
+        </w:rPr>
+      </w:pPr>
+    </w:p>
+    <w:p>
+      <w:pPr>
+        <w:rPr>
+          <w:lang w:val="en-GB"/>
+        </w:rPr>
+      </w:pPr>
+      <w:r>
+        <w:rPr>
+          <w:b/>
+          <w:bCs/>
+          <w:sz w:val="24"/>
+          <w:szCs w:val="24"/>
+          <w:u w:val="single"/>
+          <w:lang w:val="en-GB"/>
+        </w:rPr>
+        <w:t>application</w:t>
+      </w:r>
+      <w:r>
+        <w:rPr>
+          <w:lang w:val="en-GB"/>
+        </w:rPr>
+        <w:t xml:space="preserve"> (application.</w:t>
+      </w:r>
+      <w:proofErr w:type="spellStart"/>
+      <w:r>
+        <w:rPr>
+          <w:lang w:val="en-GB"/>
+        </w:rPr>
+        <w:t>h e</w:t>
+      </w:r>
+      <w:proofErr w:type="spellEnd"/>
+      <w:r>
+        <w:rPr>
+          <w:lang w:val="en-GB"/>
+        </w:rPr>
+        <w:t xml:space="preserve"> </w:t>
+      </w:r>
+      <w:proofErr w:type="spellStart"/>
+      <w:r>
+        <w:rPr>
+          <w:lang w:val="en-GB"/>
+        </w:rPr>
+        <w:t>application.c</w:t>
+      </w:r>
+      <w:proofErr w:type="spellEnd"/>
+      <w:r>
+        <w:rPr>
+          <w:lang w:val="en-GB"/>
+        </w:rPr>
+        <w:t>)</w:t>
+      </w:r>
+    </w:p>
+    <w:p>
+      <w:pPr>
+        <w:ind w:firstLine="708"/>
+      </w:pPr>
+      <w:r>
+        <w:t>B</w:t>
+      </w:r>
+      <w:r>
+        <w:t>loco responsável por fazer a divisão do</w:t>
+      </w:r>
+      <w:r>
+        <w:t xml:space="preserve"> ficheiro em diversas partes e por construir e processar os pacotes (de controlo e de dados).</w:t>
+      </w:r>
+    </w:p>
+    <w:p>
+      <w:pPr>
+        <w:ind w:firstLine="708"/>
+      </w:pPr>
+      <w:r>
+        <w:t>A API deste bloco é constituída pelas seguintes principais funções:</w:t>
+      </w:r>
+    </w:p>
+    <w:tbl>
+      <w:tblPr>
+        <w:tblStyle w:val="TabelacomGrelha"/>
+        <w:tblW w:w="0" w:type="auto"/>
+        <w:jc w:val="center"/>
+        <w:tblLook w:val="04A0" w:firstRow="1" w:lastRow="0" w:firstColumn="1" w:lastColumn="0" w:noHBand="0" w:noVBand="1"/>
+      </w:tblPr>
+      <w:tblGrid>
+        <w:gridCol w:w="4957"/>
+        <w:gridCol w:w="3537"/>
+      </w:tblGrid>
+      <w:tr>
+        <w:trPr>
+          <w:jc w:val="center"/>
+        </w:trPr>
+        <w:tc>
+          <w:tcPr>
+            <w:tcW w:w="4957" w:type="dxa"/>
+          </w:tcPr>
+          <w:p>
+            <w:pPr>
+              <w:jc w:val="center"/>
+              <w:rPr>
+                <w:lang w:val="en-GB"/>
+              </w:rPr>
+            </w:pPr>
+            <w:r>
+              <w:rPr>
+                <w:lang w:val="en-GB"/>
+              </w:rPr>
+              <w:t xml:space="preserve">int </w:t>
+            </w:r>
+            <w:proofErr w:type="spellStart"/>
+            <w:proofErr w:type="gramStart"/>
+            <w:r>
+              <w:rPr>
+                <w:lang w:val="en-GB"/>
+              </w:rPr>
+              <w:t>llopen</w:t>
+            </w:r>
+            <w:proofErr w:type="spellEnd"/>
+            <w:r>
+              <w:rPr>
+                <w:lang w:val="en-GB"/>
+              </w:rPr>
+              <w:t>(</w:t>
+            </w:r>
+            <w:proofErr w:type="gramEnd"/>
+            <w:r>
+              <w:rPr>
+                <w:lang w:val="en-GB"/>
+              </w:rPr>
+              <w:t>unsigned char *porta, bool transmitter);</w:t>
+            </w:r>
+          </w:p>
+        </w:tc>
+        <w:tc>
+          <w:tcPr>
+            <w:tcW w:w="3537" w:type="dxa"/>
+          </w:tcPr>
+          <w:p>
+            <w:pPr>
+              <w:jc w:val="center"/>
+              <w:rPr>
+                <w:lang w:val="en-GB"/>
+              </w:rPr>
+            </w:pPr>
+            <w:r>
+              <w:rPr>
+                <w:lang w:val="en-GB"/>
+              </w:rPr>
+              <w:t xml:space="preserve">int </w:t>
+            </w:r>
+            <w:proofErr w:type="spellStart"/>
+            <w:proofErr w:type="gramStart"/>
+            <w:r>
+              <w:rPr>
+                <w:lang w:val="en-GB"/>
+              </w:rPr>
+              <w:t>llclose</w:t>
+            </w:r>
+            <w:proofErr w:type="spellEnd"/>
+            <w:r>
+              <w:rPr>
+                <w:lang w:val="en-GB"/>
+              </w:rPr>
+              <w:t>(</w:t>
+            </w:r>
+            <w:proofErr w:type="gramEnd"/>
+            <w:r>
+              <w:rPr>
+                <w:lang w:val="en-GB"/>
+              </w:rPr>
+              <w:t xml:space="preserve">int </w:t>
+            </w:r>
+            <w:proofErr w:type="spellStart"/>
+            <w:r>
+              <w:rPr>
+                <w:lang w:val="en-GB"/>
+              </w:rPr>
+              <w:t>fd</w:t>
+            </w:r>
+            <w:proofErr w:type="spellEnd"/>
+            <w:r>
+              <w:rPr>
+                <w:lang w:val="en-GB"/>
+              </w:rPr>
+              <w:t>);</w:t>
+            </w:r>
+          </w:p>
+        </w:tc>
+      </w:tr>
+      <w:tr>
+        <w:trPr>
+          <w:jc w:val="center"/>
+        </w:trPr>
+        <w:tc>
+          <w:tcPr>
+            <w:tcW w:w="4957" w:type="dxa"/>
+          </w:tcPr>
+          <w:p>
+            <w:pPr>
+              <w:jc w:val="center"/>
+              <w:rPr>
+                <w:lang w:val="en-GB"/>
+              </w:rPr>
+            </w:pPr>
+            <w:r>
+              <w:rPr>
+                <w:lang w:val="en-GB"/>
+              </w:rPr>
+              <w:t xml:space="preserve">int </w:t>
+            </w:r>
+            <w:proofErr w:type="spellStart"/>
+            <w:proofErr w:type="gramStart"/>
+            <w:r>
+              <w:rPr>
+                <w:lang w:val="en-GB"/>
+              </w:rPr>
+              <w:t>llwrite</w:t>
+            </w:r>
+            <w:proofErr w:type="spellEnd"/>
+            <w:r>
+              <w:rPr>
+                <w:lang w:val="en-GB"/>
+              </w:rPr>
+              <w:t>(</w:t>
+            </w:r>
+            <w:proofErr w:type="gramEnd"/>
+            <w:r>
+              <w:rPr>
+                <w:lang w:val="en-GB"/>
+              </w:rPr>
+              <w:t xml:space="preserve">int </w:t>
+            </w:r>
+            <w:proofErr w:type="spellStart"/>
+            <w:r>
+              <w:rPr>
+                <w:lang w:val="en-GB"/>
+              </w:rPr>
+              <w:t>fd</w:t>
+            </w:r>
+            <w:proofErr w:type="spellEnd"/>
+            <w:r>
+              <w:rPr>
+                <w:lang w:val="en-GB"/>
+              </w:rPr>
+              <w:t>, unsigned char * buffer, int length);</w:t>
+            </w:r>
+          </w:p>
+        </w:tc>
+        <w:tc>
+          <w:tcPr>
+            <w:tcW w:w="3537" w:type="dxa"/>
+          </w:tcPr>
+          <w:p>
+            <w:pPr>
+              <w:jc w:val="center"/>
+              <w:rPr>
+                <w:lang w:val="en-GB"/>
+              </w:rPr>
+            </w:pPr>
+            <w:r>
+              <w:rPr>
+                <w:lang w:val="en-GB"/>
+              </w:rPr>
+              <w:t xml:space="preserve">int </w:t>
+            </w:r>
+            <w:proofErr w:type="spellStart"/>
+            <w:proofErr w:type="gramStart"/>
+            <w:r>
+              <w:rPr>
+                <w:lang w:val="en-GB"/>
+              </w:rPr>
+              <w:t>llreadFile</w:t>
+            </w:r>
+            <w:proofErr w:type="spellEnd"/>
+            <w:r>
+              <w:rPr>
+                <w:lang w:val="en-GB"/>
+              </w:rPr>
+              <w:t>(</w:t>
+            </w:r>
+            <w:proofErr w:type="gramEnd"/>
+            <w:r>
+              <w:rPr>
+                <w:lang w:val="en-GB"/>
+              </w:rPr>
+              <w:t xml:space="preserve">int </w:t>
+            </w:r>
+            <w:proofErr w:type="spellStart"/>
+            <w:r>
+              <w:rPr>
+                <w:lang w:val="en-GB"/>
+              </w:rPr>
+              <w:t>fd</w:t>
+            </w:r>
+            <w:proofErr w:type="spellEnd"/>
+            <w:r>
+              <w:rPr>
+                <w:lang w:val="en-GB"/>
+              </w:rPr>
+              <w:t>);</w:t>
+            </w:r>
+          </w:p>
+        </w:tc>
+      </w:tr>
+      <w:tr>
+        <w:trPr>
+          <w:jc w:val="center"/>
+        </w:trPr>
+        <w:tc>
+          <w:tcPr>
+            <w:tcW w:w="8494" w:type="dxa"/>
+            <w:gridSpan w:val="2"/>
+          </w:tcPr>
+          <w:p>
+            <w:pPr>
+              <w:jc w:val="center"/>
+              <w:rPr>
+                <w:lang w:val="en-GB"/>
+              </w:rPr>
+            </w:pPr>
+            <w:r>
+              <w:rPr>
+                <w:lang w:val="en-GB"/>
+              </w:rPr>
+              <w:t xml:space="preserve">void </w:t>
+            </w:r>
+            <w:proofErr w:type="spellStart"/>
+            <w:r>
+              <w:rPr>
+                <w:lang w:val="en-GB"/>
+              </w:rPr>
+              <w:t>llopen_</w:t>
+            </w:r>
+            <w:proofErr w:type="gramStart"/>
+            <w:r>
+              <w:rPr>
+                <w:lang w:val="en-GB"/>
+              </w:rPr>
+              <w:t>image</w:t>
+            </w:r>
+            <w:proofErr w:type="spellEnd"/>
+            <w:r>
+              <w:rPr>
+                <w:lang w:val="en-GB"/>
+              </w:rPr>
+              <w:t>(</w:t>
+            </w:r>
+            <w:proofErr w:type="gramEnd"/>
+            <w:r>
+              <w:rPr>
+                <w:lang w:val="en-GB"/>
+              </w:rPr>
+              <w:t xml:space="preserve">unsigned char *path, int </w:t>
+            </w:r>
+            <w:proofErr w:type="spellStart"/>
+            <w:r>
+              <w:rPr>
+                <w:lang w:val="en-GB"/>
+              </w:rPr>
+              <w:t>fd</w:t>
+            </w:r>
+            <w:proofErr w:type="spellEnd"/>
+            <w:r>
+              <w:rPr>
+                <w:lang w:val="en-GB"/>
+              </w:rPr>
+              <w:t>);</w:t>
+            </w:r>
+          </w:p>
+        </w:tc>
+      </w:tr>
+    </w:tbl>
+    <w:p>
+      <w:pPr>
+        <w:ind w:firstLine="708"/>
+        <w:rPr>
+          <w:lang w:val="en-GB"/>
+        </w:rPr>
+      </w:pPr>
+    </w:p>
+    <w:p>
+      <w:r>
+        <w:rPr>
+          <w:b/>
+          <w:bCs/>
+          <w:sz w:val="24"/>
+          <w:szCs w:val="24"/>
+          <w:u w:val="single"/>
+        </w:rPr>
+        <w:t>nserial</w:t>
+      </w:r>
+      <w:r>
+        <w:t xml:space="preserve"> (</w:t>
+      </w:r>
+      <w:proofErr w:type="spellStart"/>
+      <w:r>
+        <w:t>nserial.c</w:t>
+      </w:r>
+      <w:proofErr w:type="spellEnd"/>
+      <w:r>
+        <w:t>)</w:t>
+      </w:r>
+    </w:p>
+    <w:p>
+      <w:pPr>
+        <w:ind w:firstLine="708"/>
+      </w:pPr>
+      <w:r>
+        <w:t xml:space="preserve">Bloco responsável por fazer a interface entre o utilizador e o bloco </w:t>
+      </w:r>
+      <w:proofErr w:type="spellStart"/>
+      <w:r>
+        <w:t>application</w:t>
+      </w:r>
+      <w:proofErr w:type="spellEnd"/>
+      <w:r>
+        <w:t>.</w:t>
+      </w:r>
+      <w:r>
+        <w:t xml:space="preserve"> É</w:t>
+      </w:r>
+      <w:r>
+        <w:t xml:space="preserve"> constituído pela função </w:t>
+      </w:r>
+      <w:proofErr w:type="spellStart"/>
+      <w:r>
+        <w:t>main</w:t>
+      </w:r>
+      <w:proofErr w:type="spellEnd"/>
+      <w:r>
+        <w:t xml:space="preserve"> e pode ser chamado, via consola, através da instrução:</w:t>
+      </w:r>
+    </w:p>
+    <w:p>
+      <w:pPr>
+        <w:ind w:firstLine="708"/>
+      </w:pPr>
+      <w:r>
+        <w:t>.\nserial &lt;</w:t>
+      </w:r>
+      <w:proofErr w:type="spellStart"/>
+      <w:r>
+        <w:t>portaDeSerie</w:t>
+      </w:r>
+      <w:proofErr w:type="spellEnd"/>
+      <w:r>
+        <w:t>&gt; &lt;TRANSMITTER(</w:t>
+      </w:r>
+      <w:proofErr w:type="gramStart"/>
+      <w:r>
+        <w:t>1)|</w:t>
+      </w:r>
+      <w:proofErr w:type="gramEnd"/>
+      <w:r>
+        <w:t>RECEIVER(0)&gt; &lt;ficheiro&gt;</w:t>
+      </w:r>
+    </w:p>
+    <w:p>
+      <w:pPr>
+        <w:pStyle w:val="PargrafodaLista"/>
+        <w:numPr>
+          <w:ilvl w:val="0"/>
+          <w:numId w:val="20"/>
+        </w:numPr>
+      </w:pPr>
+      <w:r>
+        <w:t>&lt;</w:t>
+      </w:r>
+      <w:proofErr w:type="spellStart"/>
+      <w:r>
+        <w:t>portaDeSerie</w:t>
+      </w:r>
+      <w:proofErr w:type="spellEnd"/>
+      <w:r>
+        <w:t xml:space="preserve">&gt; é uma </w:t>
+      </w:r>
+      <w:proofErr w:type="spellStart"/>
+      <w:r>
+        <w:t>string</w:t>
+      </w:r>
+      <w:proofErr w:type="spellEnd"/>
+      <w:r>
+        <w:t xml:space="preserve"> do tipo </w:t>
+      </w:r>
+      <w:r>
+        <w:t>"/</w:t>
+      </w:r>
+      <w:proofErr w:type="spellStart"/>
+      <w:r>
+        <w:t>dev</w:t>
+      </w:r>
+      <w:proofErr w:type="spellEnd"/>
+      <w:r>
+        <w:t>/</w:t>
+      </w:r>
+      <w:proofErr w:type="spellStart"/>
+      <w:r>
+        <w:t>ttyS</w:t>
+      </w:r>
+      <w:r>
+        <w:t>X</w:t>
+      </w:r>
+      <w:proofErr w:type="spellEnd"/>
+      <w:r>
+        <w:t>"</w:t>
+      </w:r>
+      <w:r>
+        <w:t>, em que X é o número da porta de série</w:t>
+      </w:r>
+    </w:p>
+    <w:p>
+      <w:pPr>
+        <w:pStyle w:val="PargrafodaLista"/>
+        <w:numPr>
+          <w:ilvl w:val="0"/>
+          <w:numId w:val="20"/>
+        </w:numPr>
+      </w:pPr>
+      <w:r>
+        <w:t xml:space="preserve">O campo </w:t>
+      </w:r>
+      <w:r>
+        <w:t>&lt;TRANSMITTER(</w:t>
+      </w:r>
+      <w:proofErr w:type="gramStart"/>
+      <w:r>
+        <w:t>1)|</w:t>
+      </w:r>
+      <w:proofErr w:type="gramEnd"/>
+      <w:r>
+        <w:t>RECEIVER(0)&gt;</w:t>
+      </w:r>
+      <w:r>
+        <w:t xml:space="preserve"> deverá ser 1 se se tratar do transmissor e 0 se se tratar do </w:t>
+      </w:r>
+      <w:proofErr w:type="spellStart"/>
+      <w:r>
+        <w:t>receptor</w:t>
+      </w:r>
+      <w:proofErr w:type="spellEnd"/>
+    </w:p>
+    <w:p>
+      <w:pPr>
+        <w:pStyle w:val="PargrafodaLista"/>
+        <w:numPr>
+          <w:ilvl w:val="0"/>
+          <w:numId w:val="20"/>
+        </w:numPr>
+      </w:pPr>
+      <w:r>
+        <w:t>O campo &lt;ficheiro&gt; só deverá existir caso se trato do transmissor e representa o ficheiro que deve ser enviado.</w:t>
+      </w:r>
       <w:r>
         <w:br w:type="page"/>
       </w:r>
@@ -732,69 +2555,46 @@
     <w:p>
       <w:pPr>
         <w:spacing w:line="276" w:lineRule="auto"/>
-      </w:pPr>
-      <w:r>
         <w:rPr>
           <w:rFonts w:ascii="Calibri" w:eastAsia="Times New Roman" w:hAnsi="Calibri" w:cs="Calibri"/>
           <w:color w:val="000000"/>
           <w:lang w:eastAsia="pt-PT"/>
         </w:rPr>
-        <w:tab/>
-      </w:r>
+      </w:pPr>
       <w:r>
         <w:rPr>
           <w:rFonts w:ascii="Calibri" w:eastAsia="Times New Roman" w:hAnsi="Calibri" w:cs="Calibri"/>
           <w:color w:val="000000"/>
           <w:lang w:eastAsia="pt-PT"/>
         </w:rPr>
-        <w:t xml:space="preserve">  (identificação; sequências de chamada de funções)</w:t>
-      </w:r>
-      <w:r>
-        <w:br w:type="page"/>
-      </w:r>
-    </w:p>
-    <w:p>
-      <w:pPr>
-        <w:pStyle w:val="Ttulo2"/>
-      </w:pPr>
-      <w:r>
-        <w:lastRenderedPageBreak/>
-        <w:t>Protocolos</w:t>
-      </w:r>
-    </w:p>
-    <w:p/>
-    <w:p>
-      <w:pPr>
-        <w:pStyle w:val="Estilo1"/>
-      </w:pPr>
-      <w:r>
-        <w:t>Protocolo de Ligação Lógica</w:t>
-      </w:r>
-    </w:p>
-    <w:p>
-      <w:pPr>
-        <w:spacing w:line="276" w:lineRule="auto"/>
+        <w:tab/>
+      </w:r>
+      <w:r>
         <w:rPr>
           <w:rFonts w:ascii="Calibri" w:eastAsia="Times New Roman" w:hAnsi="Calibri" w:cs="Calibri"/>
           <w:color w:val="000000"/>
           <w:lang w:eastAsia="pt-PT"/>
         </w:rPr>
-      </w:pPr>
-      <w:r>
+        <w:t xml:space="preserve">  (identificação; sequências de chamada de funções)</w:t>
+      </w:r>
+    </w:p>
+    <w:p>
+      <w:pPr>
+        <w:spacing w:line="276" w:lineRule="auto"/>
+        <w:ind w:firstLine="708"/>
         <w:rPr>
           <w:rFonts w:ascii="Calibri" w:eastAsia="Times New Roman" w:hAnsi="Calibri" w:cs="Calibri"/>
           <w:color w:val="000000"/>
           <w:lang w:eastAsia="pt-PT"/>
         </w:rPr>
-        <w:t xml:space="preserve"> </w:t>
-      </w:r>
+      </w:pPr>
       <w:r>
         <w:rPr>
           <w:rFonts w:ascii="Calibri" w:eastAsia="Times New Roman" w:hAnsi="Calibri" w:cs="Calibri"/>
           <w:color w:val="000000"/>
           <w:lang w:eastAsia="pt-PT"/>
         </w:rPr>
-        <w:tab/>
+        <w:t>O principal caso de uso deste programa é a transmissão de ficheiros via porta de série. Desta forma</w:t>
       </w:r>
       <w:r>
         <w:rPr>
@@ -802,71 +2602,404 @@
           <w:color w:val="000000"/>
           <w:lang w:eastAsia="pt-PT"/>
         </w:rPr>
-        <w:t xml:space="preserve"> </w:t>
-      </w:r>
+        <w:t xml:space="preserve">, podemos subdividir este caso em dois </w:t>
+      </w:r>
+      <w:proofErr w:type="spellStart"/>
       <w:r>
         <w:rPr>
           <w:rFonts w:ascii="Calibri" w:eastAsia="Times New Roman" w:hAnsi="Calibri" w:cs="Calibri"/>
           <w:color w:val="000000"/>
           <w:lang w:eastAsia="pt-PT"/>
         </w:rPr>
-        <w:t xml:space="preserve">(identificação dos principais </w:t>
-      </w:r>
-      <w:proofErr w:type="spellStart"/>
+        <w:t>subcasos</w:t>
+      </w:r>
+      <w:proofErr w:type="spellEnd"/>
       <w:r>
         <w:rPr>
           <w:rFonts w:ascii="Calibri" w:eastAsia="Times New Roman" w:hAnsi="Calibri" w:cs="Calibri"/>
           <w:color w:val="000000"/>
           <w:lang w:eastAsia="pt-PT"/>
         </w:rPr>
-        <w:t>aspectos</w:t>
-      </w:r>
-      <w:proofErr w:type="spellEnd"/>
+        <w:t>:</w:t>
+      </w:r>
+    </w:p>
+    <w:p>
+      <w:pPr>
+        <w:rPr>
+          <w:b/>
+          <w:bCs/>
+          <w:sz w:val="24"/>
+          <w:szCs w:val="24"/>
+        </w:rPr>
+      </w:pPr>
+      <w:r>
+        <w:rPr>
+          <w:b/>
+          <w:bCs/>
+          <w:sz w:val="24"/>
+          <w:szCs w:val="24"/>
+        </w:rPr>
+        <w:t>Envio de um Ficheiro</w:t>
+      </w:r>
+    </w:p>
+    <w:p>
       <w:r>
         <w:rPr>
           <w:rFonts w:ascii="Calibri" w:eastAsia="Times New Roman" w:hAnsi="Calibri" w:cs="Calibri"/>
           <w:color w:val="000000"/>
           <w:lang w:eastAsia="pt-PT"/>
         </w:rPr>
-        <w:t xml:space="preserve"> funcionais; descrição da estratégia de implementação destes </w:t>
-      </w:r>
-      <w:proofErr w:type="spellStart"/>
+        <w:tab/>
+      </w:r>
       <w:r>
         <w:rPr>
           <w:rFonts w:ascii="Calibri" w:eastAsia="Times New Roman" w:hAnsi="Calibri" w:cs="Calibri"/>
           <w:color w:val="000000"/>
           <w:lang w:eastAsia="pt-PT"/>
         </w:rPr>
-        <w:t>aspectos</w:t>
-      </w:r>
-      <w:proofErr w:type="spellEnd"/>
+        <w:t>O envio de um ficheiro pode ser feito correndo, na linha de comandos, a instrução</w:t>
+      </w:r>
+      <w:proofErr w:type="gramStart"/>
       <w:r>
         <w:rPr>
           <w:rFonts w:ascii="Calibri" w:eastAsia="Times New Roman" w:hAnsi="Calibri" w:cs="Calibri"/>
           <w:color w:val="000000"/>
           <w:lang w:eastAsia="pt-PT"/>
         </w:rPr>
-        <w:t xml:space="preserve"> com apresentação de extratos de código)</w:t>
+        <w:t xml:space="preserve">: </w:t>
+      </w:r>
+      <w:r>
+        <w:t>.</w:t>
+      </w:r>
+      <w:proofErr w:type="gramEnd"/>
+      <w:r>
+        <w:t>\nserial &lt;</w:t>
+      </w:r>
+      <w:proofErr w:type="spellStart"/>
+      <w:r>
+        <w:t>portaDeSerie</w:t>
+      </w:r>
+      <w:proofErr w:type="spellEnd"/>
+      <w:r>
+        <w:t xml:space="preserve">&gt; </w:t>
+      </w:r>
+      <w:r>
+        <w:t>1</w:t>
+      </w:r>
+      <w:r>
+        <w:t xml:space="preserve"> &lt;ficheiro&gt;</w:t>
+      </w:r>
+      <w:r>
+        <w:t>. Esta instrução aciona a seguinte sequência de chamada de funções:</w:t>
+      </w:r>
+    </w:p>
+    <w:p>
+      <w:pPr>
+        <w:jc w:val="center"/>
+      </w:pPr>
+      <w:r>
+        <w:rPr>
+          <w:rFonts w:ascii="Calibri" w:eastAsia="Times New Roman" w:hAnsi="Calibri" w:cs="Calibri"/>
+          <w:noProof/>
+          <w:color w:val="000000"/>
+          <w:lang w:eastAsia="pt-PT"/>
+        </w:rPr>
+        <w:drawing>
+          <wp:inline distT="0" distB="0" distL="0" distR="0" wp14:anchorId="42DB139E" wp14:editId="009DF741">
+            <wp:extent cx="4680000" cy="2736423"/>
+            <wp:effectExtent l="0" t="0" r="6350" b="6985"/>
+            <wp:docPr id="3" name="Imagem 3"/>
+            <wp:cNvGraphicFramePr>
+              <a:graphicFrameLocks xmlns:a="http://schemas.openxmlformats.org/drawingml/2006/main" noChangeAspect="1"/>
+            </wp:cNvGraphicFramePr>
+            <a:graphic xmlns:a="http://schemas.openxmlformats.org/drawingml/2006/main">
+              <a:graphicData uri="http://schemas.openxmlformats.org/drawingml/2006/picture">
+                <pic:pic xmlns:pic="http://schemas.openxmlformats.org/drawingml/2006/picture">
+                  <pic:nvPicPr>
+                    <pic:cNvPr id="0" name="Picture 2"/>
+                    <pic:cNvPicPr>
+                      <a:picLocks noChangeAspect="1" noChangeArrowheads="1"/>
+                    </pic:cNvPicPr>
+                  </pic:nvPicPr>
+                  <pic:blipFill>
+                    <a:blip r:embed="rId10" cstate="print">
+                      <a:extLst>
+                        <a:ext uri="{28A0092B-C50C-407E-A947-70E740481C1C}">
+                          <a14:useLocalDpi xmlns:a14="http://schemas.microsoft.com/office/drawing/2010/main" val="0"/>
+                        </a:ext>
+                      </a:extLst>
+                    </a:blip>
+                    <a:srcRect/>
+                    <a:stretch>
+                      <a:fillRect/>
+                    </a:stretch>
+                  </pic:blipFill>
+                  <pic:spPr bwMode="auto">
+                    <a:xfrm>
+                      <a:off x="0" y="0"/>
+                      <a:ext cx="4680000" cy="2736423"/>
+                    </a:xfrm>
+                    <a:prstGeom prst="rect">
+                      <a:avLst/>
+                    </a:prstGeom>
+                    <a:noFill/>
+                    <a:ln>
+                      <a:noFill/>
+                    </a:ln>
+                  </pic:spPr>
+                </pic:pic>
+              </a:graphicData>
+            </a:graphic>
+          </wp:inline>
+        </w:drawing>
+      </w:r>
+      <w:bookmarkStart w:id="0" w:name="_GoBack"/>
+      <w:bookmarkEnd w:id="0"/>
+    </w:p>
+    <w:p>
+      <w:pPr>
+        <w:rPr>
+          <w:b/>
+          <w:bCs/>
+          <w:sz w:val="24"/>
+          <w:szCs w:val="24"/>
+        </w:rPr>
+      </w:pPr>
+      <w:r>
+        <w:rPr>
+          <w:b/>
+          <w:bCs/>
+          <w:sz w:val="24"/>
+          <w:szCs w:val="24"/>
+        </w:rPr>
+        <w:t>Receção de um Ficheiro</w:t>
       </w:r>
     </w:p>
     <w:p>
       <w:pPr>
         <w:spacing w:line="276" w:lineRule="auto"/>
+      </w:pPr>
+      <w:r>
+        <w:tab/>
+      </w:r>
+      <w:r>
         <w:rPr>
           <w:rFonts w:ascii="Calibri" w:eastAsia="Times New Roman" w:hAnsi="Calibri" w:cs="Calibri"/>
           <w:color w:val="000000"/>
           <w:lang w:eastAsia="pt-PT"/>
         </w:rPr>
-      </w:pPr>
-    </w:p>
-    <w:p>
-      <w:pPr>
-        <w:pStyle w:val="Estilo1"/>
+        <w:t>O envio de um ficheiro pode ser feito correndo, na linha de comandos, a instrução</w:t>
+      </w:r>
+      <w:proofErr w:type="gramStart"/>
+      <w:r>
         <w:rPr>
           <w:rFonts w:ascii="Calibri" w:eastAsia="Times New Roman" w:hAnsi="Calibri" w:cs="Calibri"/>
           <w:color w:val="000000"/>
           <w:lang w:eastAsia="pt-PT"/>
         </w:rPr>
+        <w:t xml:space="preserve">: </w:t>
+      </w:r>
+      <w:r>
+        <w:t>.</w:t>
+      </w:r>
+      <w:proofErr w:type="gramEnd"/>
+      <w:r>
+        <w:t>\nserial &lt;</w:t>
+      </w:r>
+      <w:proofErr w:type="spellStart"/>
+      <w:r>
+        <w:t>portaDeSerie</w:t>
+      </w:r>
+      <w:proofErr w:type="spellEnd"/>
+      <w:r>
+        <w:t xml:space="preserve">&gt; </w:t>
+      </w:r>
+      <w:r>
+        <w:t>0.</w:t>
+      </w:r>
+      <w:r>
+        <w:t xml:space="preserve"> Esta instrução aciona a seguinte sequência de chamada de funções:</w:t>
+      </w:r>
+    </w:p>
+    <w:p>
+      <w:pPr>
+        <w:spacing w:line="276" w:lineRule="auto"/>
+        <w:jc w:val="center"/>
+      </w:pPr>
+      <w:r>
+        <w:rPr>
+          <w:rFonts w:ascii="Calibri" w:eastAsia="Times New Roman" w:hAnsi="Calibri" w:cs="Calibri"/>
+          <w:noProof/>
+          <w:color w:val="000000"/>
+          <w:lang w:eastAsia="pt-PT"/>
+        </w:rPr>
+        <w:drawing>
+          <wp:inline distT="0" distB="0" distL="0" distR="0" wp14:anchorId="1FCE9E1D" wp14:editId="06902BFF">
+            <wp:extent cx="4680000" cy="2736423"/>
+            <wp:effectExtent l="0" t="0" r="6350" b="6985"/>
+            <wp:docPr id="4" name="Imagem 4"/>
+            <wp:cNvGraphicFramePr>
+              <a:graphicFrameLocks xmlns:a="http://schemas.openxmlformats.org/drawingml/2006/main" noChangeAspect="1"/>
+            </wp:cNvGraphicFramePr>
+            <a:graphic xmlns:a="http://schemas.openxmlformats.org/drawingml/2006/main">
+              <a:graphicData uri="http://schemas.openxmlformats.org/drawingml/2006/picture">
+                <pic:pic xmlns:pic="http://schemas.openxmlformats.org/drawingml/2006/picture">
+                  <pic:nvPicPr>
+                    <pic:cNvPr id="0" name="Picture 3"/>
+                    <pic:cNvPicPr>
+                      <a:picLocks noChangeAspect="1" noChangeArrowheads="1"/>
+                    </pic:cNvPicPr>
+                  </pic:nvPicPr>
+                  <pic:blipFill>
+                    <a:blip r:embed="rId11" cstate="print">
+                      <a:extLst>
+                        <a:ext uri="{28A0092B-C50C-407E-A947-70E740481C1C}">
+                          <a14:useLocalDpi xmlns:a14="http://schemas.microsoft.com/office/drawing/2010/main" val="0"/>
+                        </a:ext>
+                      </a:extLst>
+                    </a:blip>
+                    <a:srcRect/>
+                    <a:stretch>
+                      <a:fillRect/>
+                    </a:stretch>
+                  </pic:blipFill>
+                  <pic:spPr bwMode="auto">
+                    <a:xfrm>
+                      <a:off x="0" y="0"/>
+                      <a:ext cx="4680000" cy="2736423"/>
+                    </a:xfrm>
+                    <a:prstGeom prst="rect">
+                      <a:avLst/>
+                    </a:prstGeom>
+                    <a:noFill/>
+                    <a:ln>
+                      <a:noFill/>
+                    </a:ln>
+                  </pic:spPr>
+                </pic:pic>
+              </a:graphicData>
+            </a:graphic>
+          </wp:inline>
+        </w:drawing>
+      </w:r>
+      <w:r>
+        <w:br w:type="page"/>
+      </w:r>
+    </w:p>
+    <w:p>
+      <w:pPr>
+        <w:pStyle w:val="Ttulo2"/>
+      </w:pPr>
+      <w:r>
+        <w:lastRenderedPageBreak/>
+        <w:t>Protocolos</w:t>
+      </w:r>
+    </w:p>
+    <w:p/>
+    <w:p>
+      <w:pPr>
+        <w:pStyle w:val="Estilo1"/>
+      </w:pPr>
+      <w:r>
+        <w:t>Protocolo de Ligação Lógica</w:t>
+      </w:r>
+    </w:p>
+    <w:p>
+      <w:pPr>
+        <w:spacing w:line="276" w:lineRule="auto"/>
+        <w:rPr>
+          <w:rFonts w:ascii="Calibri" w:eastAsia="Times New Roman" w:hAnsi="Calibri" w:cs="Calibri"/>
+          <w:color w:val="000000"/>
+          <w:lang w:eastAsia="pt-PT"/>
+        </w:rPr>
+      </w:pPr>
+      <w:r>
+        <w:rPr>
+          <w:rFonts w:ascii="Calibri" w:eastAsia="Times New Roman" w:hAnsi="Calibri" w:cs="Calibri"/>
+          <w:color w:val="000000"/>
+          <w:lang w:eastAsia="pt-PT"/>
+        </w:rPr>
+        <w:t xml:space="preserve"> </w:t>
+      </w:r>
+      <w:r>
+        <w:rPr>
+          <w:rFonts w:ascii="Calibri" w:eastAsia="Times New Roman" w:hAnsi="Calibri" w:cs="Calibri"/>
+          <w:color w:val="000000"/>
+          <w:lang w:eastAsia="pt-PT"/>
+        </w:rPr>
+        <w:tab/>
+      </w:r>
+      <w:r>
+        <w:rPr>
+          <w:rFonts w:ascii="Calibri" w:eastAsia="Times New Roman" w:hAnsi="Calibri" w:cs="Calibri"/>
+          <w:color w:val="000000"/>
+          <w:lang w:eastAsia="pt-PT"/>
+        </w:rPr>
+        <w:t xml:space="preserve"> </w:t>
+      </w:r>
+      <w:r>
+        <w:rPr>
+          <w:rFonts w:ascii="Calibri" w:eastAsia="Times New Roman" w:hAnsi="Calibri" w:cs="Calibri"/>
+          <w:color w:val="000000"/>
+          <w:lang w:eastAsia="pt-PT"/>
+        </w:rPr>
+        <w:t xml:space="preserve">(identificação dos principais </w:t>
+      </w:r>
+      <w:proofErr w:type="spellStart"/>
+      <w:r>
+        <w:rPr>
+          <w:rFonts w:ascii="Calibri" w:eastAsia="Times New Roman" w:hAnsi="Calibri" w:cs="Calibri"/>
+          <w:color w:val="000000"/>
+          <w:lang w:eastAsia="pt-PT"/>
+        </w:rPr>
+        <w:t>aspectos</w:t>
+      </w:r>
+      <w:proofErr w:type="spellEnd"/>
+      <w:r>
+        <w:rPr>
+          <w:rFonts w:ascii="Calibri" w:eastAsia="Times New Roman" w:hAnsi="Calibri" w:cs="Calibri"/>
+          <w:color w:val="000000"/>
+          <w:lang w:eastAsia="pt-PT"/>
+        </w:rPr>
+        <w:t xml:space="preserve"> funcionais; descrição da estratégia de implementação destes </w:t>
+      </w:r>
+      <w:proofErr w:type="spellStart"/>
+      <w:r>
+        <w:rPr>
+          <w:rFonts w:ascii="Calibri" w:eastAsia="Times New Roman" w:hAnsi="Calibri" w:cs="Calibri"/>
+          <w:color w:val="000000"/>
+          <w:lang w:eastAsia="pt-PT"/>
+        </w:rPr>
+        <w:t>aspectos</w:t>
+      </w:r>
+      <w:proofErr w:type="spellEnd"/>
+      <w:r>
+        <w:rPr>
+          <w:rFonts w:ascii="Calibri" w:eastAsia="Times New Roman" w:hAnsi="Calibri" w:cs="Calibri"/>
+          <w:color w:val="000000"/>
+          <w:lang w:eastAsia="pt-PT"/>
+        </w:rPr>
+        <w:t xml:space="preserve"> com apresentação de extratos de código)</w:t>
+      </w:r>
+    </w:p>
+    <w:p>
+      <w:pPr>
+        <w:spacing w:line="276" w:lineRule="auto"/>
+        <w:rPr>
+          <w:rFonts w:ascii="Calibri" w:eastAsia="Times New Roman" w:hAnsi="Calibri" w:cs="Calibri"/>
+          <w:color w:val="000000"/>
+          <w:lang w:eastAsia="pt-PT"/>
+        </w:rPr>
+      </w:pPr>
+    </w:p>
+    <w:p>
+      <w:pPr>
+        <w:pStyle w:val="Estilo1"/>
+        <w:rPr>
+          <w:rFonts w:ascii="Calibri" w:eastAsia="Times New Roman" w:hAnsi="Calibri" w:cs="Calibri"/>
+          <w:color w:val="000000"/>
+          <w:lang w:eastAsia="pt-PT"/>
+        </w:rPr>
       </w:pPr>
       <w:r>
         <w:rPr>
@@ -1057,7 +3190,7 @@
     <w:p/>
     <w:p/>
     <w:sectPr>
-      <w:footerReference w:type="first" r:id="rId10"/>
+      <w:footerReference w:type="first" r:id="rId12"/>
       <w:type w:val="continuous"/>
       <w:pgSz w:w="11906" w:h="16838"/>
       <w:pgMar w:top="1417" w:right="1701" w:bottom="1417" w:left="1701" w:header="708" w:footer="708" w:gutter="0"/>
@@ -1184,6 +3317,119 @@
 <file path=word/numbering.xml><?xml version="1.0" encoding="utf-8"?>
 <w:numbering xmlns:wpc="http://schemas.microsoft.com/office/word/2010/wordprocessingCanvas" xmlns:cx="http://schemas.microsoft.com/office/drawing/2014/chartex" xmlns:cx1="http://schemas.microsoft.com/office/drawing/2015/9/8/chartex" xmlns:cx2="http://schemas.microsoft.com/office/drawing/2015/10/21/chartex" xmlns:cx3="http://schemas.microsoft.com/office/drawing/2016/5/9/chartex" xmlns:cx4="http://schemas.microsoft.com/office/drawing/2016/5/10/chartex" xmlns:cx5="http://schemas.microsoft.com/office/drawing/2016/5/11/chartex" xmlns:cx6="http://schemas.microsoft.com/office/drawing/2016/5/12/chartex" xmlns:cx7="http://schemas.microsoft.com/office/drawing/2016/5/13/chartex" xmlns:cx8="http://schemas.microsoft.com/office/drawing/2016/5/14/chartex" xmlns:mc="http://schemas.openxmlformats.org/markup-compatibility/2006" xmlns:aink="http://schemas.microsoft.com/office/drawing/2016/ink" xmlns:am3d="http://schemas.microsoft.com/office/drawing/2017/model3d" xmlns:o="urn:schemas-microsoft-com:office:office" xmlns:r="http://schemas.openxmlformats.org/officeDocument/2006/relationships" xmlns:m="http://schemas.openxmlformats.org/officeDocument/2006/math" xmlns:v="urn:schemas-microsoft-com:vml" xmlns:wp14="http://schemas.microsoft.com/office/word/2010/wordprocessingDrawing" xmlns:wp="http://schemas.openxmlformats.org/drawingml/2006/wordprocessingDrawing" xmlns:w10="urn:schemas-microsoft-com:office:word" xmlns:w="http://schemas.openxmlformats.org/wordprocessingml/2006/main" xmlns:w14="http://schemas.microsoft.com/office/word/2010/wordml" xmlns:w15="http://schemas.microsoft.com/office/word/2012/wordml" xmlns:w16cid="http://schemas.microsoft.com/office/word/2016/wordml/cid" xmlns:w16se="http://schemas.microsoft.com/office/word/2015/wordml/symex" xmlns:wpg="http://schemas.microsoft.com/office/word/2010/wordprocessingGroup" xmlns:wpi="http://schemas.microsoft.com/office/word/2010/wordprocessingInk" xmlns:wne="http://schemas.microsoft.com/office/word/2006/wordml" xmlns:wps="http://schemas.microsoft.com/office/word/2010/wordprocessingShape" mc:Ignorable="w14 w15 w16se w16cid wp14">
   <w:abstractNum w:abstractNumId="0" w15:restartNumberingAfterBreak="0">
+    <w:nsid w:val="013E527C"/>
+    <w:multiLevelType w:val="hybridMultilevel"/>
+    <w:tmpl w:val="6322A65C"/>
+    <w:lvl w:ilvl="0" w:tplc="08160001">
+      <w:start w:val="1"/>
+      <w:numFmt w:val="bullet"/>
+      <w:lvlText w:val=""/>
+      <w:lvlJc w:val="left"/>
+      <w:pPr>
+        <w:ind w:left="1068" w:hanging="360"/>
+      </w:pPr>
+      <w:rPr>
+        <w:rFonts w:ascii="Symbol" w:hAnsi="Symbol" w:hint="default"/>
+      </w:rPr>
+    </w:lvl>
+    <w:lvl w:ilvl="1" w:tplc="08160003" w:tentative="1">
+      <w:start w:val="1"/>
+      <w:numFmt w:val="bullet"/>
+      <w:lvlText w:val="o"/>
+      <w:lvlJc w:val="left"/>
+      <w:pPr>
+        <w:ind w:left="1788" w:hanging="360"/>
+      </w:pPr>
+      <w:rPr>
+        <w:rFonts w:ascii="Courier New" w:hAnsi="Courier New" w:cs="Courier New" w:hint="default"/>
+      </w:rPr>
+    </w:lvl>
+    <w:lvl w:ilvl="2" w:tplc="08160005" w:tentative="1">
+      <w:start w:val="1"/>
+      <w:numFmt w:val="bullet"/>
+      <w:lvlText w:val=""/>
+      <w:lvlJc w:val="left"/>
+      <w:pPr>
+        <w:ind w:left="2508" w:hanging="360"/>
+      </w:pPr>
+      <w:rPr>
+        <w:rFonts w:ascii="Wingdings" w:hAnsi="Wingdings" w:hint="default"/>
+      </w:rPr>
+    </w:lvl>
+    <w:lvl w:ilvl="3" w:tplc="08160001" w:tentative="1">
+      <w:start w:val="1"/>
+      <w:numFmt w:val="bullet"/>
+      <w:lvlText w:val=""/>
+      <w:lvlJc w:val="left"/>
+      <w:pPr>
+        <w:ind w:left="3228" w:hanging="360"/>
+      </w:pPr>
+      <w:rPr>
+        <w:rFonts w:ascii="Symbol" w:hAnsi="Symbol" w:hint="default"/>
+      </w:rPr>
+    </w:lvl>
+    <w:lvl w:ilvl="4" w:tplc="08160003" w:tentative="1">
+      <w:start w:val="1"/>
+      <w:numFmt w:val="bullet"/>
+      <w:lvlText w:val="o"/>
+      <w:lvlJc w:val="left"/>
+      <w:pPr>
+        <w:ind w:left="3948" w:hanging="360"/>
+      </w:pPr>
+      <w:rPr>
+        <w:rFonts w:ascii="Courier New" w:hAnsi="Courier New" w:cs="Courier New" w:hint="default"/>
+      </w:rPr>
+    </w:lvl>
+    <w:lvl w:ilvl="5" w:tplc="08160005" w:tentative="1">
+      <w:start w:val="1"/>
+      <w:numFmt w:val="bullet"/>
+      <w:lvlText w:val=""/>
+      <w:lvlJc w:val="left"/>
+      <w:pPr>
+        <w:ind w:left="4668" w:hanging="360"/>
+      </w:pPr>
+      <w:rPr>
+        <w:rFonts w:ascii="Wingdings" w:hAnsi="Wingdings" w:hint="default"/>
+      </w:rPr>
+    </w:lvl>
+    <w:lvl w:ilvl="6" w:tplc="08160001" w:tentative="1">
+      <w:start w:val="1"/>
+      <w:numFmt w:val="bullet"/>
+      <w:lvlText w:val=""/>
+      <w:lvlJc w:val="left"/>
+      <w:pPr>
+        <w:ind w:left="5388" w:hanging="360"/>
+      </w:pPr>
+      <w:rPr>
+        <w:rFonts w:ascii="Symbol" w:hAnsi="Symbol" w:hint="default"/>
+      </w:rPr>
+    </w:lvl>
+    <w:lvl w:ilvl="7" w:tplc="08160003" w:tentative="1">
+      <w:start w:val="1"/>
+      <w:numFmt w:val="bullet"/>
+      <w:lvlText w:val="o"/>
+      <w:lvlJc w:val="left"/>
+      <w:pPr>
+        <w:ind w:left="6108" w:hanging="360"/>
+      </w:pPr>
+      <w:rPr>
+        <w:rFonts w:ascii="Courier New" w:hAnsi="Courier New" w:cs="Courier New" w:hint="default"/>
+      </w:rPr>
+    </w:lvl>
+    <w:lvl w:ilvl="8" w:tplc="08160005" w:tentative="1">
+      <w:start w:val="1"/>
+      <w:numFmt w:val="bullet"/>
+      <w:lvlText w:val=""/>
+      <w:lvlJc w:val="left"/>
+      <w:pPr>
+        <w:ind w:left="6828" w:hanging="360"/>
+      </w:pPr>
+      <w:rPr>
+        <w:rFonts w:ascii="Wingdings" w:hAnsi="Wingdings" w:hint="default"/>
+      </w:rPr>
+    </w:lvl>
+  </w:abstractNum>
+  <w:abstractNum w:abstractNumId="1" w15:restartNumberingAfterBreak="0">
     <w:nsid w:val="09F94A2D"/>
     <w:multiLevelType w:val="hybridMultilevel"/>
     <w:tmpl w:val="E0EA03F8"/>
@@ -1296,7 +3542,7 @@
       </w:rPr>
     </w:lvl>
   </w:abstractNum>
-  <w:abstractNum w:abstractNumId="1" w15:restartNumberingAfterBreak="0">
+  <w:abstractNum w:abstractNumId="2" w15:restartNumberingAfterBreak="0">
     <w:nsid w:val="0C90203A"/>
     <w:multiLevelType w:val="hybridMultilevel"/>
     <w:tmpl w:val="FA94902E"/>
@@ -1409,7 +3655,7 @@
       </w:rPr>
     </w:lvl>
   </w:abstractNum>
-  <w:abstractNum w:abstractNumId="2" w15:restartNumberingAfterBreak="0">
+  <w:abstractNum w:abstractNumId="3" w15:restartNumberingAfterBreak="0">
     <w:nsid w:val="0E3A06C0"/>
     <w:multiLevelType w:val="hybridMultilevel"/>
     <w:tmpl w:val="291A4BDA"/>
@@ -1522,7 +3768,7 @@
       </w:rPr>
     </w:lvl>
   </w:abstractNum>
-  <w:abstractNum w:abstractNumId="3" w15:restartNumberingAfterBreak="0">
+  <w:abstractNum w:abstractNumId="4" w15:restartNumberingAfterBreak="0">
     <w:nsid w:val="170A226C"/>
     <w:multiLevelType w:val="hybridMultilevel"/>
     <w:tmpl w:val="681C9638"/>
@@ -1635,7 +3881,7 @@
       </w:rPr>
     </w:lvl>
   </w:abstractNum>
-  <w:abstractNum w:abstractNumId="4" w15:restartNumberingAfterBreak="0">
+  <w:abstractNum w:abstractNumId="5" w15:restartNumberingAfterBreak="0">
     <w:nsid w:val="17BF1EF5"/>
     <w:multiLevelType w:val="hybridMultilevel"/>
     <w:tmpl w:val="AA14355E"/>
@@ -1748,7 +3994,7 @@
       </w:rPr>
     </w:lvl>
   </w:abstractNum>
-  <w:abstractNum w:abstractNumId="5" w15:restartNumberingAfterBreak="0">
+  <w:abstractNum w:abstractNumId="6" w15:restartNumberingAfterBreak="0">
     <w:nsid w:val="1EE45363"/>
     <w:multiLevelType w:val="multilevel"/>
     <w:tmpl w:val="A3326298"/>
@@ -1861,7 +4107,7 @@
       </w:pPr>
     </w:lvl>
   </w:abstractNum>
-  <w:abstractNum w:abstractNumId="6" w15:restartNumberingAfterBreak="0">
+  <w:abstractNum w:abstractNumId="7" w15:restartNumberingAfterBreak="0">
     <w:nsid w:val="204A00D4"/>
     <w:multiLevelType w:val="multilevel"/>
     <w:tmpl w:val="C6B6E81A"/>
@@ -1974,7 +4220,7 @@
       </w:pPr>
     </w:lvl>
   </w:abstractNum>
-  <w:abstractNum w:abstractNumId="7" w15:restartNumberingAfterBreak="0">
+  <w:abstractNum w:abstractNumId="8" w15:restartNumberingAfterBreak="0">
     <w:nsid w:val="2CDC3F36"/>
     <w:multiLevelType w:val="hybridMultilevel"/>
     <w:tmpl w:val="73589A86"/>
@@ -2087,7 +4333,7 @@
       </w:rPr>
     </w:lvl>
   </w:abstractNum>
-  <w:abstractNum w:abstractNumId="8" w15:restartNumberingAfterBreak="0">
+  <w:abstractNum w:abstractNumId="9" w15:restartNumberingAfterBreak="0">
     <w:nsid w:val="3D122481"/>
     <w:multiLevelType w:val="multilevel"/>
     <w:tmpl w:val="56068102"/>
@@ -2236,7 +4482,7 @@
       </w:rPr>
     </w:lvl>
   </w:abstractNum>
-  <w:abstractNum w:abstractNumId="9" w15:restartNumberingAfterBreak="0">
+  <w:abstractNum w:abstractNumId="10" w15:restartNumberingAfterBreak="0">
     <w:nsid w:val="3EF62252"/>
     <w:multiLevelType w:val="hybridMultilevel"/>
     <w:tmpl w:val="C2FE1AF2"/>
@@ -2349,7 +4595,120 @@
       </w:rPr>
     </w:lvl>
   </w:abstractNum>
-  <w:abstractNum w:abstractNumId="10" w15:restartNumberingAfterBreak="0">
+  <w:abstractNum w:abstractNumId="11" w15:restartNumberingAfterBreak="0">
+    <w:nsid w:val="4A3939AF"/>
+    <w:multiLevelType w:val="hybridMultilevel"/>
+    <w:tmpl w:val="5388EC32"/>
+    <w:lvl w:ilvl="0" w:tplc="08160001">
+      <w:start w:val="1"/>
+      <w:numFmt w:val="bullet"/>
+      <w:lvlText w:val=""/>
+      <w:lvlJc w:val="left"/>
+      <w:pPr>
+        <w:ind w:left="1428" w:hanging="360"/>
+      </w:pPr>
+      <w:rPr>
+        <w:rFonts w:ascii="Symbol" w:hAnsi="Symbol" w:hint="default"/>
+      </w:rPr>
+    </w:lvl>
+    <w:lvl w:ilvl="1" w:tplc="08160003" w:tentative="1">
+      <w:start w:val="1"/>
+      <w:numFmt w:val="bullet"/>
+      <w:lvlText w:val="o"/>
+      <w:lvlJc w:val="left"/>
+      <w:pPr>
+        <w:ind w:left="2148" w:hanging="360"/>
+      </w:pPr>
+      <w:rPr>
+        <w:rFonts w:ascii="Courier New" w:hAnsi="Courier New" w:cs="Courier New" w:hint="default"/>
+      </w:rPr>
+    </w:lvl>
+    <w:lvl w:ilvl="2" w:tplc="08160005" w:tentative="1">
+      <w:start w:val="1"/>
+      <w:numFmt w:val="bullet"/>
+      <w:lvlText w:val=""/>
+      <w:lvlJc w:val="left"/>
+      <w:pPr>
+        <w:ind w:left="2868" w:hanging="360"/>
+      </w:pPr>
+      <w:rPr>
+        <w:rFonts w:ascii="Wingdings" w:hAnsi="Wingdings" w:hint="default"/>
+      </w:rPr>
+    </w:lvl>
+    <w:lvl w:ilvl="3" w:tplc="08160001" w:tentative="1">
+      <w:start w:val="1"/>
+      <w:numFmt w:val="bullet"/>
+      <w:lvlText w:val=""/>
+      <w:lvlJc w:val="left"/>
+      <w:pPr>
+        <w:ind w:left="3588" w:hanging="360"/>
+      </w:pPr>
+      <w:rPr>
+        <w:rFonts w:ascii="Symbol" w:hAnsi="Symbol" w:hint="default"/>
+      </w:rPr>
+    </w:lvl>
+    <w:lvl w:ilvl="4" w:tplc="08160003" w:tentative="1">
+      <w:start w:val="1"/>
+      <w:numFmt w:val="bullet"/>
+      <w:lvlText w:val="o"/>
+      <w:lvlJc w:val="left"/>
+      <w:pPr>
+        <w:ind w:left="4308" w:hanging="360"/>
+      </w:pPr>
+      <w:rPr>
+        <w:rFonts w:ascii="Courier New" w:hAnsi="Courier New" w:cs="Courier New" w:hint="default"/>
+      </w:rPr>
+    </w:lvl>
+    <w:lvl w:ilvl="5" w:tplc="08160005" w:tentative="1">
+      <w:start w:val="1"/>
+      <w:numFmt w:val="bullet"/>
+      <w:lvlText w:val=""/>
+      <w:lvlJc w:val="left"/>
+      <w:pPr>
+        <w:ind w:left="5028" w:hanging="360"/>
+      </w:pPr>
+      <w:rPr>
+        <w:rFonts w:ascii="Wingdings" w:hAnsi="Wingdings" w:hint="default"/>
+      </w:rPr>
+    </w:lvl>
+    <w:lvl w:ilvl="6" w:tplc="08160001" w:tentative="1">
+      <w:start w:val="1"/>
+      <w:numFmt w:val="bullet"/>
+      <w:lvlText w:val=""/>
+      <w:lvlJc w:val="left"/>
+      <w:pPr>
+        <w:ind w:left="5748" w:hanging="360"/>
+      </w:pPr>
+      <w:rPr>
+        <w:rFonts w:ascii="Symbol" w:hAnsi="Symbol" w:hint="default"/>
+      </w:rPr>
+    </w:lvl>
+    <w:lvl w:ilvl="7" w:tplc="08160003" w:tentative="1">
+      <w:start w:val="1"/>
+      <w:numFmt w:val="bullet"/>
+      <w:lvlText w:val="o"/>
+      <w:lvlJc w:val="left"/>
+      <w:pPr>
+        <w:ind w:left="6468" w:hanging="360"/>
+      </w:pPr>
+      <w:rPr>
+        <w:rFonts w:ascii="Courier New" w:hAnsi="Courier New" w:cs="Courier New" w:hint="default"/>
+      </w:rPr>
+    </w:lvl>
+    <w:lvl w:ilvl="8" w:tplc="08160005" w:tentative="1">
+      <w:start w:val="1"/>
+      <w:numFmt w:val="bullet"/>
+      <w:lvlText w:val=""/>
+      <w:lvlJc w:val="left"/>
+      <w:pPr>
+        <w:ind w:left="7188" w:hanging="360"/>
+      </w:pPr>
+      <w:rPr>
+        <w:rFonts w:ascii="Wingdings" w:hAnsi="Wingdings" w:hint="default"/>
+      </w:rPr>
+    </w:lvl>
+  </w:abstractNum>
+  <w:abstractNum w:abstractNumId="12" w15:restartNumberingAfterBreak="0">
     <w:nsid w:val="51A61206"/>
     <w:multiLevelType w:val="multilevel"/>
     <w:tmpl w:val="367E11F4"/>
@@ -2498,7 +4857,7 @@
       </w:rPr>
     </w:lvl>
   </w:abstractNum>
-  <w:abstractNum w:abstractNumId="11" w15:restartNumberingAfterBreak="0">
+  <w:abstractNum w:abstractNumId="13" w15:restartNumberingAfterBreak="0">
     <w:nsid w:val="5FBB4F3B"/>
     <w:multiLevelType w:val="hybridMultilevel"/>
     <w:tmpl w:val="B712D1DE"/>
@@ -2611,7 +4970,7 @@
       </w:rPr>
     </w:lvl>
   </w:abstractNum>
-  <w:abstractNum w:abstractNumId="12" w15:restartNumberingAfterBreak="0">
+  <w:abstractNum w:abstractNumId="14" w15:restartNumberingAfterBreak="0">
     <w:nsid w:val="629C369E"/>
     <w:multiLevelType w:val="hybridMultilevel"/>
     <w:tmpl w:val="0F1261CE"/>
@@ -2724,7 +5083,7 @@
       </w:rPr>
     </w:lvl>
   </w:abstractNum>
-  <w:abstractNum w:abstractNumId="13" w15:restartNumberingAfterBreak="0">
+  <w:abstractNum w:abstractNumId="15" w15:restartNumberingAfterBreak="0">
     <w:nsid w:val="6E6E3AE3"/>
     <w:multiLevelType w:val="multilevel"/>
     <w:tmpl w:val="B69C1FB6"/>
@@ -2837,7 +5196,7 @@
       </w:pPr>
     </w:lvl>
   </w:abstractNum>
-  <w:abstractNum w:abstractNumId="14" w15:restartNumberingAfterBreak="0">
+  <w:abstractNum w:abstractNumId="16" w15:restartNumberingAfterBreak="0">
     <w:nsid w:val="759768BB"/>
     <w:multiLevelType w:val="multilevel"/>
     <w:tmpl w:val="2588586E"/>
@@ -2986,7 +5345,7 @@
       </w:rPr>
     </w:lvl>
   </w:abstractNum>
-  <w:abstractNum w:abstractNumId="15" w15:restartNumberingAfterBreak="0">
+  <w:abstractNum w:abstractNumId="17" w15:restartNumberingAfterBreak="0">
     <w:nsid w:val="796C648C"/>
     <w:multiLevelType w:val="multilevel"/>
     <w:tmpl w:val="58949DA2"/>
@@ -3099,7 +5458,7 @@
       </w:pPr>
     </w:lvl>
   </w:abstractNum>
-  <w:abstractNum w:abstractNumId="16" w15:restartNumberingAfterBreak="0">
+  <w:abstractNum w:abstractNumId="18" w15:restartNumberingAfterBreak="0">
     <w:nsid w:val="7A114388"/>
     <w:multiLevelType w:val="hybridMultilevel"/>
     <w:tmpl w:val="DA2C52B8"/>
@@ -3212,7 +5571,7 @@
       </w:rPr>
     </w:lvl>
   </w:abstractNum>
-  <w:abstractNum w:abstractNumId="17" w15:restartNumberingAfterBreak="0">
+  <w:abstractNum w:abstractNumId="19" w15:restartNumberingAfterBreak="0">
     <w:nsid w:val="7CBB7040"/>
     <w:multiLevelType w:val="multilevel"/>
     <w:tmpl w:val="27AC4400"/>
@@ -3326,31 +5685,31 @@
     </w:lvl>
   </w:abstractNum>
   <w:num w:numId="1">
+    <w:abstractNumId w:val="9"/>
+  </w:num>
+  <w:num w:numId="2">
+    <w:abstractNumId w:val="12"/>
+  </w:num>
+  <w:num w:numId="3">
+    <w:abstractNumId w:val="18"/>
+  </w:num>
+  <w:num w:numId="4">
+    <w:abstractNumId w:val="1"/>
+  </w:num>
+  <w:num w:numId="5">
     <w:abstractNumId w:val="8"/>
   </w:num>
-  <w:num w:numId="2">
-    <w:abstractNumId w:val="10"/>
+  <w:num w:numId="6">
+    <w:abstractNumId w:val="5"/>
   </w:num>
-  <w:num w:numId="3">
+  <w:num w:numId="7">
     <w:abstractNumId w:val="16"/>
   </w:num>
-  <w:num w:numId="4">
-    <w:abstractNumId w:val="0"/>
-  </w:num>
-  <w:num w:numId="5">
-    <w:abstractNumId w:val="7"/>
-  </w:num>
-  <w:num w:numId="6">
-    <w:abstractNumId w:val="4"/>
-  </w:num>
-  <w:num w:numId="7">
-    <w:abstractNumId w:val="14"/>
-  </w:num>
   <w:num w:numId="8">
-    <w:abstractNumId w:val="5"/>
+    <w:abstractNumId w:val="6"/>
   </w:num>
   <w:num w:numId="9">
-    <w:abstractNumId w:val="13"/>
+    <w:abstractNumId w:val="15"/>
     <w:lvlOverride w:ilvl="0">
       <w:lvl w:ilvl="0">
         <w:numFmt w:val="decimal"/>
@@ -3360,6 +5719,26 @@
     </w:lvlOverride>
   </w:num>
   <w:num w:numId="10">
+    <w:abstractNumId w:val="19"/>
+    <w:lvlOverride w:ilvl="0">
+      <w:lvl w:ilvl="0">
+        <w:numFmt w:val="decimal"/>
+        <w:lvlText w:val="%1."/>
+        <w:lvlJc w:val="left"/>
+      </w:lvl>
+    </w:lvlOverride>
+  </w:num>
+  <w:num w:numId="11">
+    <w:abstractNumId w:val="7"/>
+    <w:lvlOverride w:ilvl="0">
+      <w:lvl w:ilvl="0">
+        <w:numFmt w:val="decimal"/>
+        <w:lvlText w:val="%1."/>
+        <w:lvlJc w:val="left"/>
+      </w:lvl>
+    </w:lvlOverride>
+  </w:num>
+  <w:num w:numId="12">
     <w:abstractNumId w:val="17"/>
     <w:lvlOverride w:ilvl="0">
       <w:lvl w:ilvl="0">
@@ -3369,43 +5748,29 @@
       </w:lvl>
     </w:lvlOverride>
   </w:num>
-  <w:num w:numId="11">
-    <w:abstractNumId w:val="6"/>
-    <w:lvlOverride w:ilvl="0">
-      <w:lvl w:ilvl="0">
-        <w:numFmt w:val="decimal"/>
-        <w:lvlText w:val="%1."/>
-        <w:lvlJc w:val="left"/>
-      </w:lvl>
-    </w:lvlOverride>
-  </w:num>
-  <w:num w:numId="12">
-    <w:abstractNumId w:val="15"/>
-    <w:lvlOverride w:ilvl="0">
-      <w:lvl w:ilvl="0">
-        <w:numFmt w:val="decimal"/>
-        <w:lvlText w:val="%1."/>
-        <w:lvlJc w:val="left"/>
-      </w:lvl>
-    </w:lvlOverride>
-  </w:num>
   <w:num w:numId="13">
-    <w:abstractNumId w:val="11"/>
+    <w:abstractNumId w:val="13"/>
   </w:num>
   <w:num w:numId="14">
-    <w:abstractNumId w:val="1"/>
+    <w:abstractNumId w:val="2"/>
   </w:num>
   <w:num w:numId="15">
+    <w:abstractNumId w:val="4"/>
+  </w:num>
+  <w:num w:numId="16">
+    <w:abstractNumId w:val="10"/>
+  </w:num>
+  <w:num w:numId="17">
+    <w:abstractNumId w:val="14"/>
+  </w:num>
+  <w:num w:numId="18">
     <w:abstractNumId w:val="3"/>
   </w:num>
-  <w:num w:numId="16">
-    <w:abstractNumId w:val="9"/>
+  <w:num w:numId="19">
+    <w:abstractNumId w:val="0"/>
   </w:num>
-  <w:num w:numId="17">
-    <w:abstractNumId w:val="12"/>
-  </w:num>
-  <w:num w:numId="18">
-    <w:abstractNumId w:val="2"/>
+  <w:num w:numId="20">
+    <w:abstractNumId w:val="11"/>
   </w:num>
 </w:numbering>
 </file>
@@ -3427,7 +5792,7 @@
       </w:pPr>
     </w:pPrDefault>
   </w:docDefaults>
-  <w:latentStyles w:defLockedState="0" w:defUIPriority="99" w:defSemiHidden="0" w:defUnhideWhenUsed="0" w:defQFormat="0" w:count="377">
+  <w:latentStyles w:defLockedState="0" w:defUIPriority="99" w:defSemiHidden="0" w:defUnhideWhenUsed="0" w:defQFormat="0" w:count="376">
     <w:lsdException w:name="Normal" w:uiPriority="0" w:qFormat="1"/>
     <w:lsdException w:name="heading 1" w:uiPriority="9" w:qFormat="1"/>
     <w:lsdException w:name="heading 2" w:semiHidden="1" w:uiPriority="9" w:unhideWhenUsed="1" w:qFormat="1"/>
@@ -3533,6 +5898,7 @@
     <w:lsdException w:name="HTML Sample" w:semiHidden="1" w:unhideWhenUsed="1"/>
     <w:lsdException w:name="HTML Typewriter" w:semiHidden="1" w:unhideWhenUsed="1"/>
     <w:lsdException w:name="HTML Variable" w:semiHidden="1" w:unhideWhenUsed="1"/>
+    <w:lsdException w:name="Normal Table" w:semiHidden="1" w:unhideWhenUsed="1"/>
     <w:lsdException w:name="annotation subject" w:semiHidden="1" w:unhideWhenUsed="1"/>
     <w:lsdException w:name="No List" w:semiHidden="1" w:unhideWhenUsed="1"/>
     <w:lsdException w:name="Outline List 1" w:semiHidden="1" w:unhideWhenUsed="1"/>
@@ -3578,9 +5944,11 @@
     <w:lsdException w:name="Table Subtle 1" w:semiHidden="1" w:unhideWhenUsed="1"/>
     <w:lsdException w:name="Table Subtle 2" w:semiHidden="1" w:unhideWhenUsed="1"/>
     <w:lsdException w:name="Table Web 1" w:semiHidden="1" w:unhideWhenUsed="1"/>
+    <w:lsdException w:name="Table Web 2" w:semiHidden="1" w:unhideWhenUsed="1"/>
     <w:lsdException w:name="Table Web 3" w:semiHidden="1" w:unhideWhenUsed="1"/>
     <w:lsdException w:name="Balloon Text" w:semiHidden="1" w:unhideWhenUsed="1"/>
     <w:lsdException w:name="Table Grid" w:uiPriority="39"/>
+    <w:lsdException w:name="Table Theme" w:semiHidden="1" w:unhideWhenUsed="1"/>
     <w:lsdException w:name="Placeholder Text" w:semiHidden="1"/>
     <w:lsdException w:name="No Spacing" w:uiPriority="1" w:qFormat="1"/>
     <w:lsdException w:name="Light Shading" w:uiPriority="60"/>
@@ -3801,7 +6169,6 @@
     <w:lsdException w:name="Hashtag" w:semiHidden="1" w:unhideWhenUsed="1"/>
     <w:lsdException w:name="Unresolved Mention" w:semiHidden="1" w:unhideWhenUsed="1"/>
     <w:lsdException w:name="Smart Link" w:semiHidden="1" w:unhideWhenUsed="1"/>
-    <w:lsdException w:name="Smart Link Error" w:semiHidden="1" w:unhideWhenUsed="1"/>
   </w:latentStyles>
   <w:style w:type="paragraph" w:default="1" w:styleId="Normal">
     <w:name w:val="Normal"/>
@@ -4155,6 +6522,25 @@
       <w:szCs w:val="24"/>
     </w:rPr>
   </w:style>
+  <w:style w:type="table" w:styleId="TabelacomGrelha">
+    <w:name w:val="Table Grid"/>
+    <w:basedOn w:val="Tabelanormal"/>
+    <w:uiPriority w:val="39"/>
+    <w:rsid w:val="008015D2"/>
+    <w:pPr>
+      <w:spacing w:after="0" w:line="240" w:lineRule="auto"/>
+    </w:pPr>
+    <w:tblPr>
+      <w:tblBorders>
+        <w:top w:val="single" w:sz="4" w:space="0" w:color="auto"/>
+        <w:left w:val="single" w:sz="4" w:space="0" w:color="auto"/>
+        <w:bottom w:val="single" w:sz="4" w:space="0" w:color="auto"/>
+        <w:right w:val="single" w:sz="4" w:space="0" w:color="auto"/>
+        <w:insideH w:val="single" w:sz="4" w:space="0" w:color="auto"/>
+        <w:insideV w:val="single" w:sz="4" w:space="0" w:color="auto"/>
+      </w:tblBorders>
+    </w:tblPr>
+  </w:style>
 </w:styles>
 </file>
 
@@ -4424,7 +6810,7 @@
 </file>
 
 <file path=customXml/itemProps1.xml><?xml version="1.0" encoding="utf-8"?>
-<ds:datastoreItem xmlns:ds="http://schemas.openxmlformats.org/officeDocument/2006/customXml" ds:itemID="{2393634E-46B3-491E-9E27-A1F0A7267345}">
+<ds:datastoreItem xmlns:ds="http://schemas.openxmlformats.org/officeDocument/2006/customXml" ds:itemID="{67BED2FE-E535-40D1-909B-DE26E630439F}">
   <ds:schemaRefs>
     <ds:schemaRef ds:uri="http://schemas.openxmlformats.org/officeDocument/2006/bibliography"/>
   </ds:schemaRefs>

</xml_diff>